<commit_message>
Various fixes for errors in intake form parsing
</commit_message>
<xml_diff>
--- a/src/ctk_api/data/report_template_mental_status_examination.docx
+++ b/src/ctk_api/data/report_template_mental_status_examination.docx
@@ -314,7 +314,95 @@
         <w:rPr>
           <w:color w:val="9BBB59"/>
         </w:rPr>
-        <w:t xml:space="preserve"> cooperative, friendly, hard-working, playful, gregarious, mature etc.) girl/boy/young man and appeared </w:t>
+        <w:t xml:space="preserve"> cooperative, friendly, hard-working, playful, gregarious, mature etc.) </w:t>
+      </w:r>
+      <w:r>
+        <w:rPr>
+          <w:color w:val="9BBB59"/>
+        </w:rPr>
+        <w:t>{{AGED_GENDER}}</w:t>
+      </w:r>
+      <w:r>
+        <w:rPr>
+          <w:color w:val="9BBB59"/>
+        </w:rPr>
+        <w:t xml:space="preserve"> and appeared {{PRONOUN_2}} s</w:t>
+      </w:r>
+      <w:r>
+        <w:rPr>
+          <w:rFonts w:eastAsia="Calibri"/>
+          <w:color w:val="9BBB59"/>
+        </w:rPr>
+        <w:t xml:space="preserve">tated age. </w:t>
+      </w:r>
+      <w:r>
+        <w:rPr>
+          <w:rFonts w:eastAsia="Calibri"/>
+          <w:color w:val="9BBB59"/>
+        </w:rPr>
+        <w:t>{{PRONOUN_0}}</w:t>
+      </w:r>
+      <w:r>
+        <w:rPr>
+          <w:rFonts w:eastAsia="Calibri"/>
+          <w:color w:val="9BBB59"/>
+        </w:rPr>
+        <w:t xml:space="preserve"> was casually/formally dressed </w:t>
+      </w:r>
+      <w:proofErr w:type="gramStart"/>
+      <w:r>
+        <w:rPr>
+          <w:rFonts w:eastAsia="Calibri"/>
+          <w:color w:val="9BBB59"/>
+        </w:rPr>
+        <w:t>with</w:t>
+      </w:r>
+      <w:proofErr w:type="gramEnd"/>
+      <w:r>
+        <w:rPr>
+          <w:rFonts w:eastAsia="Calibri"/>
+          <w:color w:val="9BBB59"/>
+        </w:rPr>
+        <w:t xml:space="preserve"> appropriate grooming and hygiene. </w:t>
+      </w:r>
+      <w:r>
+        <w:rPr>
+          <w:color w:val="9BBB59"/>
+        </w:rPr>
+        <w:t>{{PRONOUN_0}}</w:t>
+      </w:r>
+      <w:r>
+        <w:rPr>
+          <w:rFonts w:eastAsia="Calibri"/>
+          <w:color w:val="9BBB59"/>
+        </w:rPr>
+        <w:t xml:space="preserve"> displayed good eye contact and</w:t>
+      </w:r>
+      <w:r>
+        <w:rPr>
+          <w:color w:val="9BBB59"/>
+        </w:rPr>
+        <w:t xml:space="preserve"> </w:t>
+      </w:r>
+      <w:r>
+        <w:rPr>
+          <w:rFonts w:eastAsia="Calibri"/>
+          <w:color w:val="9BBB59"/>
+        </w:rPr>
+        <w:t xml:space="preserve">social reciprocity. </w:t>
+      </w:r>
+      <w:r>
+        <w:rPr>
+          <w:color w:val="9BBB59"/>
+        </w:rPr>
+        <w:t>{{PRONOUN_0}}</w:t>
+      </w:r>
+      <w:r>
+        <w:rPr>
+          <w:rFonts w:eastAsia="Calibri"/>
+          <w:color w:val="9BBB59"/>
+        </w:rPr>
+        <w:t xml:space="preserve"> was appropriately talkative, and </w:t>
       </w:r>
       <w:r>
         <w:rPr>
@@ -324,16 +412,107 @@
       </w:r>
       <w:r>
         <w:rPr>
-          <w:color w:val="9BBB59"/>
-        </w:rPr>
-        <w:t xml:space="preserve"> s</w:t>
-      </w:r>
-      <w:r>
-        <w:rPr>
-          <w:rFonts w:eastAsia="Calibri"/>
-          <w:color w:val="9BBB59"/>
-        </w:rPr>
-        <w:t xml:space="preserve">tated age. </w:t>
+          <w:rFonts w:eastAsia="Calibri"/>
+          <w:color w:val="9BBB59"/>
+        </w:rPr>
+        <w:t xml:space="preserve"> speech was normal i</w:t>
+      </w:r>
+      <w:r>
+        <w:rPr>
+          <w:color w:val="9BBB59"/>
+        </w:rPr>
+        <w:t>n pace, rate, and volume.</w:t>
+      </w:r>
+      <w:r>
+        <w:rPr>
+          <w:rFonts w:eastAsia="Calibri"/>
+          <w:color w:val="9BBB59"/>
+        </w:rPr>
+        <w:t xml:space="preserve"> </w:t>
+      </w:r>
+      <w:r>
+        <w:rPr>
+          <w:rFonts w:eastAsia="Calibri"/>
+          <w:color w:val="9BBB59"/>
+        </w:rPr>
+        <w:t>{{PREFERRED_NAME}}</w:t>
+      </w:r>
+      <w:r>
+        <w:rPr>
+          <w:rFonts w:eastAsia="Calibri"/>
+          <w:color w:val="9BBB59"/>
+        </w:rPr>
+        <w:t xml:space="preserve"> presented as euthymic/dysthymic with full range of affective expression, which appeared congruent with the situation. </w:t>
+      </w:r>
+      <w:r>
+        <w:rPr>
+          <w:color w:val="9BBB59"/>
+        </w:rPr>
+        <w:t>{{PRONOUN_2}}</w:t>
+      </w:r>
+      <w:r>
+        <w:rPr>
+          <w:rFonts w:eastAsia="Calibri"/>
+          <w:color w:val="9BBB59"/>
+        </w:rPr>
+        <w:t xml:space="preserve"> thought process was logical/circumstantial/goal-directed, and no flight of ideas or loose associations were evident. </w:t>
+      </w:r>
+    </w:p>
+    <w:p>
+      <w:pPr>
+        <w:spacing w:after="0"/>
+        <w:rPr>
+          <w:rFonts w:eastAsia="Calibri"/>
+          <w:color w:val="9BBB59"/>
+        </w:rPr>
+      </w:pPr>
+    </w:p>
+    <w:p>
+      <w:pPr>
+        <w:spacing w:after="0"/>
+        <w:rPr>
+          <w:color w:val="9BBB59"/>
+        </w:rPr>
+      </w:pPr>
+      <w:r>
+        <w:rPr>
+          <w:color w:val="9BBB59"/>
+        </w:rPr>
+        <w:t>{{PREFERRED_NAME}}</w:t>
+      </w:r>
+      <w:r>
+        <w:rPr>
+          <w:rFonts w:eastAsia="Calibri"/>
+          <w:color w:val="9BBB59"/>
+        </w:rPr>
+        <w:t xml:space="preserve"> was willing to engage in the tasks and rapport was easily established. </w:t>
+      </w:r>
+      <w:r>
+        <w:rPr>
+          <w:rFonts w:eastAsia="Calibri"/>
+          <w:color w:val="9BBB59"/>
+        </w:rPr>
+        <w:t>{{PREFERRED_NAME}}</w:t>
+      </w:r>
+      <w:r>
+        <w:rPr>
+          <w:rFonts w:eastAsia="Calibri"/>
+          <w:color w:val="9BBB59"/>
+        </w:rPr>
+        <w:t xml:space="preserve"> was able to maintain </w:t>
+      </w:r>
+      <w:r>
+        <w:rPr>
+          <w:color w:val="9BBB59"/>
+        </w:rPr>
+        <w:t>{{PRONOUN_2}}</w:t>
+      </w:r>
+      <w:r>
+        <w:rPr>
+          <w:rFonts w:eastAsia="Calibri"/>
+          <w:color w:val="9BBB59"/>
+        </w:rPr>
+        <w:t xml:space="preserve"> attention throughout the sessions and did not require any redirection or repetition of questions. {{PRONOUN_2}} motor activity level was within normal limits. </w:t>
       </w:r>
       <w:r>
         <w:rPr>
@@ -347,133 +526,68 @@
           <w:rFonts w:eastAsia="Calibri"/>
           <w:color w:val="9BBB59"/>
         </w:rPr>
-        <w:t xml:space="preserve"> was casually/formally dressed </w:t>
-      </w:r>
-      <w:proofErr w:type="gramStart"/>
-      <w:r>
-        <w:rPr>
-          <w:rFonts w:eastAsia="Calibri"/>
-          <w:color w:val="9BBB59"/>
-        </w:rPr>
-        <w:t>with</w:t>
-      </w:r>
-      <w:proofErr w:type="gramEnd"/>
-      <w:r>
-        <w:rPr>
-          <w:rFonts w:eastAsia="Calibri"/>
-          <w:color w:val="9BBB59"/>
-        </w:rPr>
-        <w:t xml:space="preserve"> appropriate grooming and hygiene. </w:t>
-      </w:r>
-      <w:r>
-        <w:rPr>
-          <w:color w:val="9BBB59"/>
-        </w:rPr>
-        <w:t>{{PRONOUN_0}}</w:t>
-      </w:r>
-      <w:r>
-        <w:rPr>
-          <w:rFonts w:eastAsia="Calibri"/>
-          <w:color w:val="9BBB59"/>
-        </w:rPr>
-        <w:t xml:space="preserve"> displayed good eye contact and</w:t>
-      </w:r>
-      <w:r>
-        <w:rPr>
-          <w:color w:val="9BBB59"/>
-        </w:rPr>
-        <w:t xml:space="preserve"> </w:t>
-      </w:r>
-      <w:r>
-        <w:rPr>
-          <w:rFonts w:eastAsia="Calibri"/>
-          <w:color w:val="9BBB59"/>
-        </w:rPr>
-        <w:t xml:space="preserve">social reciprocity. </w:t>
-      </w:r>
-      <w:r>
-        <w:rPr>
-          <w:color w:val="9BBB59"/>
-        </w:rPr>
-        <w:t>{{PRONOUN_0}}</w:t>
-      </w:r>
-      <w:r>
-        <w:rPr>
-          <w:rFonts w:eastAsia="Calibri"/>
-          <w:color w:val="9BBB59"/>
-        </w:rPr>
-        <w:t xml:space="preserve"> was appropriately talkative, and </w:t>
-      </w:r>
-      <w:r>
-        <w:rPr>
-          <w:color w:val="9BBB59"/>
-        </w:rPr>
-        <w:t>{{PRONOUN_2}}</w:t>
-      </w:r>
-      <w:r>
-        <w:rPr>
-          <w:rFonts w:eastAsia="Calibri"/>
-          <w:color w:val="9BBB59"/>
-        </w:rPr>
-        <w:t xml:space="preserve"> speech was normal i</w:t>
-      </w:r>
-      <w:r>
-        <w:rPr>
-          <w:color w:val="9BBB59"/>
-        </w:rPr>
-        <w:t>n pace, rate, and volume.</w:t>
-      </w:r>
-      <w:r>
-        <w:rPr>
-          <w:rFonts w:eastAsia="Calibri"/>
-          <w:color w:val="9BBB59"/>
-        </w:rPr>
-        <w:t xml:space="preserve"> </w:t>
-      </w:r>
-      <w:r>
-        <w:rPr>
-          <w:rFonts w:eastAsia="Calibri"/>
+        <w:t xml:space="preserve"> understood the task instructions and was able to express ideas clearly.  {{PRONOUN_2}} work and processing speed appeared appropriate. {{PRONOUN_2}} approach to problem solving was thoughtful and careful. </w:t>
+      </w:r>
+      <w:r>
+        <w:rPr>
           <w:color w:val="9BBB59"/>
         </w:rPr>
         <w:t>{{PREFERRED_NAME}}</w:t>
       </w:r>
       <w:r>
         <w:rPr>
-          <w:rFonts w:eastAsia="Calibri"/>
-          <w:color w:val="9BBB59"/>
-        </w:rPr>
-        <w:t xml:space="preserve"> presented as euthymic/dysthymic with full range of affective expression, which appeared congruent with the situation. </w:t>
-      </w:r>
-      <w:r>
-        <w:rPr>
-          <w:color w:val="9BBB59"/>
-        </w:rPr>
-        <w:t>{{PRONOUN_2}}</w:t>
-      </w:r>
-      <w:r>
-        <w:rPr>
-          <w:rFonts w:eastAsia="Calibri"/>
-          <w:color w:val="9BBB59"/>
-        </w:rPr>
-        <w:t xml:space="preserve"> thought process was logical/circumstantial/goal-directed, and no flight of ideas or loose associations were evident. </w:t>
-      </w:r>
-    </w:p>
-    <w:p>
-      <w:pPr>
-        <w:spacing w:after="0"/>
-        <w:rPr>
-          <w:rFonts w:eastAsia="Calibri"/>
-          <w:color w:val="9BBB59"/>
-        </w:rPr>
-      </w:pPr>
-    </w:p>
-    <w:p>
-      <w:pPr>
-        <w:spacing w:after="0"/>
-        <w:rPr>
-          <w:color w:val="9BBB59"/>
-        </w:rPr>
-      </w:pPr>
+          <w:color w:val="9BBB59"/>
+        </w:rPr>
+        <w:t xml:space="preserve"> appeared to put forth full effort during testing and demonstrated a good tolerance for frustration. No outward evidence of anxiety was noted. </w:t>
+      </w:r>
+    </w:p>
+    <w:p>
+      <w:pPr>
+        <w:spacing w:after="0"/>
+        <w:rPr>
+          <w:color w:val="A5A5A5" w:themeColor="accent3"/>
+        </w:rPr>
+      </w:pPr>
+    </w:p>
+    <w:p>
+      <w:pPr>
+        <w:spacing w:after="0"/>
+        <w:jc w:val="center"/>
+        <w:rPr>
+          <w:b/>
+          <w:bCs/>
+        </w:rPr>
+      </w:pPr>
+      <w:r>
+        <w:rPr>
+          <w:b/>
+          <w:bCs/>
+        </w:rPr>
+        <w:t>OR</w:t>
+      </w:r>
+    </w:p>
+    <w:p>
+      <w:pPr>
+        <w:spacing w:after="0"/>
+        <w:rPr>
+          <w:color w:val="9BBB59"/>
+        </w:rPr>
+      </w:pPr>
+    </w:p>
+    <w:p>
+      <w:pPr>
+        <w:spacing w:after="0"/>
+        <w:rPr>
+          <w:rFonts w:eastAsia="Calibri"/>
+          <w:color w:val="9BBB59"/>
+        </w:rPr>
+      </w:pPr>
+      <w:r>
+        <w:rPr>
+          <w:color w:val="9BBB59"/>
+        </w:rPr>
+        <w:t xml:space="preserve">Upon starting the standardized testing, </w:t>
+      </w:r>
       <w:r>
         <w:rPr>
           <w:color w:val="9BBB59"/>
@@ -485,7 +599,7 @@
           <w:rFonts w:eastAsia="Calibri"/>
           <w:color w:val="9BBB59"/>
         </w:rPr>
-        <w:t xml:space="preserve"> was willing to engage in the tasks and rapport was easily established. </w:t>
+        <w:t xml:space="preserve"> was reserved and reluctant to engage in the tasks. </w:t>
       </w:r>
       <w:r>
         <w:rPr>
@@ -499,175 +613,13 @@
           <w:rFonts w:eastAsia="Calibri"/>
           <w:color w:val="9BBB59"/>
         </w:rPr>
-        <w:t xml:space="preserve"> was able to maintain </w:t>
-      </w:r>
-      <w:r>
-        <w:rPr>
-          <w:color w:val="9BBB59"/>
-        </w:rPr>
-        <w:t>{{PRONOUN_2}}</w:t>
-      </w:r>
-      <w:r>
-        <w:rPr>
-          <w:rFonts w:eastAsia="Calibri"/>
-          <w:color w:val="9BBB59"/>
-        </w:rPr>
-        <w:t xml:space="preserve"> attention throughout the sessions and did not require any redirection or repetition of questions. </w:t>
-      </w:r>
-      <w:r>
-        <w:rPr>
-          <w:rFonts w:eastAsia="Calibri"/>
-          <w:color w:val="9BBB59"/>
-        </w:rPr>
-        <w:t>{{PRONOUN_2}}</w:t>
-      </w:r>
-      <w:r>
-        <w:rPr>
-          <w:rFonts w:eastAsia="Calibri"/>
-          <w:color w:val="9BBB59"/>
-        </w:rPr>
-        <w:t xml:space="preserve"> motor activity level was within normal limits. </w:t>
-      </w:r>
-      <w:r>
-        <w:rPr>
-          <w:rFonts w:eastAsia="Calibri"/>
-          <w:color w:val="9BBB59"/>
-        </w:rPr>
-        <w:t>{{PRONOUN_0}}</w:t>
-      </w:r>
-      <w:r>
-        <w:rPr>
-          <w:rFonts w:eastAsia="Calibri"/>
-          <w:color w:val="9BBB59"/>
-        </w:rPr>
-        <w:t xml:space="preserve"> understood the task instructions and was able to express ideas clearly.  </w:t>
-      </w:r>
-      <w:r>
-        <w:rPr>
-          <w:rFonts w:eastAsia="Calibri"/>
-          <w:color w:val="9BBB59"/>
-        </w:rPr>
-        <w:t>{{PRONOUN_2}}</w:t>
-      </w:r>
-      <w:r>
-        <w:rPr>
-          <w:rFonts w:eastAsia="Calibri"/>
-          <w:color w:val="9BBB59"/>
-        </w:rPr>
-        <w:t xml:space="preserve"> work and processing speed appeared appropriate. </w:t>
-      </w:r>
-      <w:r>
-        <w:rPr>
-          <w:rFonts w:eastAsia="Calibri"/>
-          <w:color w:val="9BBB59"/>
-        </w:rPr>
-        <w:t>{{PRONOUN_2}}</w:t>
-      </w:r>
-      <w:r>
-        <w:rPr>
-          <w:rFonts w:eastAsia="Calibri"/>
-          <w:color w:val="9BBB59"/>
-        </w:rPr>
-        <w:t xml:space="preserve"> approach to problem solving was thoughtful and careful. </w:t>
-      </w:r>
-      <w:r>
-        <w:rPr>
-          <w:color w:val="9BBB59"/>
-        </w:rPr>
-        <w:t>{{PREFERRED_NAME}}</w:t>
-      </w:r>
-      <w:r>
-        <w:rPr>
-          <w:color w:val="9BBB59"/>
-        </w:rPr>
-        <w:t xml:space="preserve"> appeared to put forth full effort during testing and demonstrated a good tolerance for frustration. No outward evidence of anxiety was noted. </w:t>
-      </w:r>
-    </w:p>
-    <w:p>
-      <w:pPr>
-        <w:spacing w:after="0"/>
-        <w:rPr>
-          <w:color w:val="A5A5A5" w:themeColor="accent3"/>
-        </w:rPr>
-      </w:pPr>
-    </w:p>
-    <w:p>
-      <w:pPr>
-        <w:spacing w:after="0"/>
-        <w:jc w:val="center"/>
-        <w:rPr>
-          <w:b/>
-          <w:bCs/>
-        </w:rPr>
-      </w:pPr>
-      <w:r>
-        <w:rPr>
-          <w:b/>
-          <w:bCs/>
-        </w:rPr>
-        <w:t>OR</w:t>
-      </w:r>
-    </w:p>
-    <w:p>
-      <w:pPr>
-        <w:spacing w:after="0"/>
-        <w:rPr>
-          <w:color w:val="9BBB59"/>
-        </w:rPr>
-      </w:pPr>
-    </w:p>
-    <w:p>
-      <w:pPr>
-        <w:spacing w:after="0"/>
-        <w:rPr>
-          <w:rFonts w:eastAsia="Calibri"/>
-          <w:color w:val="9BBB59"/>
-        </w:rPr>
-      </w:pPr>
-      <w:r>
-        <w:rPr>
-          <w:color w:val="9BBB59"/>
-        </w:rPr>
-        <w:t xml:space="preserve">Upon starting the standardized testing, </w:t>
-      </w:r>
-      <w:r>
-        <w:rPr>
-          <w:color w:val="9BBB59"/>
-        </w:rPr>
-        <w:t>{{PREFERRED_NAME}}</w:t>
-      </w:r>
-      <w:r>
-        <w:rPr>
-          <w:rFonts w:eastAsia="Calibri"/>
-          <w:color w:val="9BBB59"/>
-        </w:rPr>
-        <w:t xml:space="preserve"> was reserved and reluctant to engage in the tasks. </w:t>
-      </w:r>
-      <w:r>
-        <w:rPr>
-          <w:rFonts w:eastAsia="Calibri"/>
-          <w:color w:val="9BBB59"/>
-        </w:rPr>
-        <w:t>{{PREFERRED_NAME}}</w:t>
-      </w:r>
-      <w:r>
-        <w:rPr>
-          <w:rFonts w:eastAsia="Calibri"/>
-          <w:color w:val="9BBB59"/>
-        </w:rPr>
         <w:t xml:space="preserve"> became more comfortable as the session progressed and rapport was established. </w:t>
       </w:r>
       <w:r>
         <w:rPr>
           <w:color w:val="9BBB59"/>
         </w:rPr>
-        <w:t>{{PRONOUN_2}}</w:t>
-      </w:r>
-      <w:r>
-        <w:rPr>
-          <w:color w:val="9BBB59"/>
-        </w:rPr>
-        <w:t xml:space="preserve"> motor activity level was high and </w:t>
+        <w:t xml:space="preserve">{{PRONOUN_2}} motor activity level was high and </w:t>
       </w:r>
       <w:r>
         <w:rPr>
@@ -856,324 +808,254 @@
           <w:rFonts w:eastAsia="Calibri"/>
           <w:color w:val="9BBB59"/>
         </w:rPr>
-        <w:t xml:space="preserve"> did display some anxiety, frequently asking if </w:t>
-      </w:r>
-      <w:r>
-        <w:rPr>
-          <w:rFonts w:eastAsia="Calibri"/>
-          <w:color w:val="9BBB59"/>
+        <w:t xml:space="preserve"> did display some anxiety, frequently asking if {{PRONOUN_2}} answers were correct and trying to see the answers. </w:t>
+      </w:r>
+      <w:r>
+        <w:rPr>
+          <w:rFonts w:eastAsia="Calibri"/>
+          <w:color w:val="9BBB59"/>
+        </w:rPr>
+        <w:t>{{PRONOUN_0}}</w:t>
+      </w:r>
+      <w:r>
+        <w:rPr>
+          <w:rFonts w:eastAsia="Calibri"/>
+          <w:color w:val="9BBB59"/>
+        </w:rPr>
+        <w:t xml:space="preserve"> responded well to encouragement and praise of {{PRONOUN_2}} effort.</w:t>
+      </w:r>
+    </w:p>
+    <w:p>
+      <w:pPr>
+        <w:spacing w:after="0"/>
+        <w:rPr>
+          <w:color w:val="A5A5A5" w:themeColor="accent3"/>
+        </w:rPr>
+      </w:pPr>
+    </w:p>
+    <w:p>
+      <w:pPr>
+        <w:spacing w:after="0"/>
+        <w:jc w:val="center"/>
+        <w:rPr>
+          <w:rFonts w:ascii="Cambria" w:eastAsia="Cambria" w:hAnsi="Cambria" w:cs="Times New Roman"/>
+          <w:b/>
+          <w:bCs/>
+          <w:color w:val="FF0000"/>
+        </w:rPr>
+      </w:pPr>
+      <w:r>
+        <w:rPr>
+          <w:rFonts w:ascii="Cambria" w:eastAsia="Cambria" w:hAnsi="Cambria" w:cs="Times New Roman"/>
+          <w:b/>
+          <w:bCs/>
+        </w:rPr>
+        <w:t>OR</w:t>
+      </w:r>
+    </w:p>
+    <w:p>
+      <w:pPr>
+        <w:spacing w:after="0"/>
+        <w:rPr>
+          <w:rFonts w:ascii="Cambria" w:eastAsia="Cambria" w:hAnsi="Cambria" w:cs="Times New Roman"/>
+          <w:color w:val="000000" w:themeColor="text1"/>
+        </w:rPr>
+      </w:pPr>
+      <w:r>
+        <w:rPr>
+          <w:color w:val="9BBB59"/>
+        </w:rPr>
+        <w:t xml:space="preserve">Upon starting the standardized testing, </w:t>
+      </w:r>
+      <w:r>
+        <w:rPr>
+          <w:color w:val="9BBB59"/>
+        </w:rPr>
+        <w:t>{{PREFERRED_NAME}}</w:t>
+      </w:r>
+      <w:r>
+        <w:rPr>
+          <w:rFonts w:eastAsia="Calibri"/>
+          <w:color w:val="9BBB59"/>
+        </w:rPr>
+        <w:t xml:space="preserve"> was willing to engage in the tasks and rapport was easily established. </w:t>
+      </w:r>
+      <w:r>
+        <w:rPr>
+          <w:rFonts w:ascii="Cambria" w:eastAsia="Calibri" w:hAnsi="Cambria" w:cs="Times New Roman"/>
+          <w:color w:val="000000" w:themeColor="text1"/>
+        </w:rPr>
+        <w:t>{{PREFERRED_NAME}}</w:t>
+      </w:r>
+      <w:r>
+        <w:rPr>
+          <w:rFonts w:ascii="Cambria" w:eastAsia="Calibri" w:hAnsi="Cambria" w:cs="Times New Roman"/>
+          <w:color w:val="000000" w:themeColor="text1"/>
+        </w:rPr>
+        <w:t xml:space="preserve"> required some support to maintain </w:t>
+      </w:r>
+      <w:r>
+        <w:rPr>
+          <w:rFonts w:ascii="Cambria" w:eastAsia="Cambria" w:hAnsi="Cambria" w:cs="Times New Roman"/>
+          <w:color w:val="000000" w:themeColor="text1"/>
         </w:rPr>
         <w:t>{{PRONOUN_2}}</w:t>
       </w:r>
       <w:r>
         <w:rPr>
-          <w:rFonts w:eastAsia="Calibri"/>
-          <w:color w:val="9BBB59"/>
-        </w:rPr>
-        <w:t xml:space="preserve"> answers were correct and trying to see the answers. </w:t>
-      </w:r>
-      <w:r>
-        <w:rPr>
-          <w:rFonts w:eastAsia="Calibri"/>
-          <w:color w:val="9BBB59"/>
+          <w:rFonts w:ascii="Cambria" w:eastAsia="Calibri" w:hAnsi="Cambria" w:cs="Times New Roman"/>
+          <w:color w:val="000000" w:themeColor="text1"/>
+        </w:rPr>
+        <w:t xml:space="preserve"> attention during the sessions. Toward the end of the session, </w:t>
+      </w:r>
+      <w:r>
+        <w:rPr>
+          <w:rFonts w:ascii="Cambria" w:eastAsia="Calibri" w:hAnsi="Cambria" w:cs="Times New Roman"/>
+          <w:color w:val="000000" w:themeColor="text1"/>
+        </w:rPr>
+        <w:t>{{PREFERRED_NAME}}</w:t>
+      </w:r>
+      <w:r>
+        <w:rPr>
+          <w:rFonts w:ascii="Cambria" w:eastAsia="Calibri" w:hAnsi="Cambria" w:cs="Times New Roman"/>
+          <w:color w:val="000000" w:themeColor="text1"/>
+        </w:rPr>
+        <w:t xml:space="preserve"> needed support and encouragement to continue. </w:t>
+      </w:r>
+      <w:r>
+        <w:rPr>
+          <w:rFonts w:ascii="Cambria" w:eastAsia="Calibri" w:hAnsi="Cambria" w:cs="Times New Roman"/>
+          <w:color w:val="000000" w:themeColor="text1"/>
         </w:rPr>
         <w:t>{{PRONOUN_0}}</w:t>
       </w:r>
       <w:r>
         <w:rPr>
-          <w:rFonts w:eastAsia="Calibri"/>
-          <w:color w:val="9BBB59"/>
-        </w:rPr>
-        <w:t xml:space="preserve"> responded well to encouragement and praise of </w:t>
-      </w:r>
-      <w:r>
-        <w:rPr>
-          <w:rFonts w:eastAsia="Calibri"/>
-          <w:color w:val="9BBB59"/>
+          <w:rFonts w:ascii="Cambria" w:eastAsia="Calibri" w:hAnsi="Cambria" w:cs="Times New Roman"/>
+          <w:color w:val="000000" w:themeColor="text1"/>
+        </w:rPr>
+        <w:t xml:space="preserve"> responded well to short breaks and use of a self-completed checklist which broke down the activities into smaller parts and provided structure and reinforcement.  {{PRONOUN_2}} motor activity level was noted to be high/ within normal limits. </w:t>
+      </w:r>
+      <w:r>
+        <w:rPr>
+          <w:rFonts w:ascii="Cambria" w:eastAsia="Calibri" w:hAnsi="Cambria" w:cs="Times New Roman"/>
+          <w:color w:val="000000" w:themeColor="text1"/>
+        </w:rPr>
+        <w:t>{{PRONOUN_0}}</w:t>
+      </w:r>
+      <w:r>
+        <w:rPr>
+          <w:rFonts w:ascii="Cambria" w:eastAsia="Calibri" w:hAnsi="Cambria" w:cs="Times New Roman"/>
+          <w:color w:val="000000" w:themeColor="text1"/>
+        </w:rPr>
+        <w:t xml:space="preserve"> understood the task instructions easily and did not require further elaboration. </w:t>
+      </w:r>
+      <w:r>
+        <w:rPr>
+          <w:rFonts w:ascii="Cambria" w:eastAsia="Cambria" w:hAnsi="Cambria" w:cs="Times New Roman"/>
+          <w:color w:val="000000" w:themeColor="text1"/>
+        </w:rPr>
+        <w:t>{{PREFERRED_NAME}}</w:t>
+      </w:r>
+      <w:r>
+        <w:rPr>
+          <w:rFonts w:ascii="Cambria" w:eastAsia="Cambria" w:hAnsi="Cambria" w:cs="Times New Roman"/>
+          <w:color w:val="000000" w:themeColor="text1"/>
+        </w:rPr>
+        <w:t xml:space="preserve"> appeared to put forth full effort during testing and displayed a good tolerance for frustration. </w:t>
+      </w:r>
+    </w:p>
+    <w:p>
+      <w:pPr>
+        <w:spacing w:after="0"/>
+        <w:rPr>
+          <w:rFonts w:ascii="Cambria" w:eastAsia="Cambria" w:hAnsi="Cambria" w:cs="Times New Roman"/>
+          <w:color w:val="000000" w:themeColor="text1"/>
+        </w:rPr>
+      </w:pPr>
+    </w:p>
+    <w:p>
+      <w:pPr>
+        <w:spacing w:after="0"/>
+        <w:jc w:val="center"/>
+        <w:rPr>
+          <w:b/>
+          <w:bCs/>
+          <w:color w:val="000000" w:themeColor="text1"/>
+        </w:rPr>
+      </w:pPr>
+      <w:r>
+        <w:rPr>
+          <w:b/>
+          <w:bCs/>
+          <w:color w:val="000000" w:themeColor="text1"/>
+        </w:rPr>
+        <w:t>OR</w:t>
+      </w:r>
+    </w:p>
+    <w:p>
+      <w:pPr>
+        <w:spacing w:after="0"/>
+        <w:rPr>
+          <w:rFonts w:ascii="Cambria" w:eastAsia="Cambria" w:hAnsi="Cambria" w:cs="Times New Roman"/>
+          <w:color w:val="000000" w:themeColor="text1"/>
+        </w:rPr>
+      </w:pPr>
+      <w:r>
+        <w:rPr>
+          <w:rFonts w:ascii="Cambria" w:eastAsia="Calibri" w:hAnsi="Cambria" w:cs="Times New Roman"/>
+          <w:color w:val="000000" w:themeColor="text1"/>
+        </w:rPr>
+        <w:t>{{PREFERRED_NAME}}</w:t>
+      </w:r>
+      <w:r>
+        <w:rPr>
+          <w:rFonts w:ascii="Cambria" w:eastAsia="Calibri" w:hAnsi="Cambria" w:cs="Times New Roman"/>
+          <w:color w:val="000000" w:themeColor="text1"/>
+        </w:rPr>
+        <w:t xml:space="preserve"> required some support to maintain </w:t>
+      </w:r>
+      <w:r>
+        <w:rPr>
+          <w:rFonts w:ascii="Cambria" w:eastAsia="Cambria" w:hAnsi="Cambria" w:cs="Times New Roman"/>
+          <w:color w:val="000000" w:themeColor="text1"/>
         </w:rPr>
         <w:t>{{PRONOUN_2}}</w:t>
       </w:r>
       <w:r>
         <w:rPr>
-          <w:rFonts w:eastAsia="Calibri"/>
-          <w:color w:val="9BBB59"/>
-        </w:rPr>
-        <w:t xml:space="preserve"> effort.</w:t>
-      </w:r>
-    </w:p>
-    <w:p>
-      <w:pPr>
-        <w:spacing w:after="0"/>
-        <w:rPr>
-          <w:color w:val="A5A5A5" w:themeColor="accent3"/>
-        </w:rPr>
-      </w:pPr>
-    </w:p>
-    <w:p>
-      <w:pPr>
-        <w:spacing w:after="0"/>
-        <w:jc w:val="center"/>
-        <w:rPr>
-          <w:rFonts w:ascii="Cambria" w:eastAsia="Cambria" w:hAnsi="Cambria" w:cs="Times New Roman"/>
-          <w:b/>
-          <w:bCs/>
-          <w:color w:val="FF0000"/>
-        </w:rPr>
-      </w:pPr>
-      <w:r>
-        <w:rPr>
-          <w:rFonts w:ascii="Cambria" w:eastAsia="Cambria" w:hAnsi="Cambria" w:cs="Times New Roman"/>
-          <w:b/>
-          <w:bCs/>
-        </w:rPr>
-        <w:t>OR</w:t>
-      </w:r>
-    </w:p>
-    <w:p>
-      <w:pPr>
-        <w:spacing w:after="0"/>
-        <w:rPr>
-          <w:rFonts w:ascii="Cambria" w:eastAsia="Cambria" w:hAnsi="Cambria" w:cs="Times New Roman"/>
-          <w:color w:val="000000" w:themeColor="text1"/>
-        </w:rPr>
-      </w:pPr>
-      <w:r>
-        <w:rPr>
-          <w:color w:val="9BBB59"/>
-        </w:rPr>
-        <w:t xml:space="preserve">Upon starting the standardized testing, </w:t>
-      </w:r>
-      <w:r>
-        <w:rPr>
-          <w:color w:val="9BBB59"/>
+          <w:rFonts w:ascii="Cambria" w:eastAsia="Calibri" w:hAnsi="Cambria" w:cs="Times New Roman"/>
+          <w:color w:val="000000" w:themeColor="text1"/>
+        </w:rPr>
+        <w:t xml:space="preserve"> attention during the sessions, including reminders to not swivel in {{PRONOUN_2}} chair and look at the screen. Toward the end of the session, </w:t>
+      </w:r>
+      <w:r>
+        <w:rPr>
+          <w:rFonts w:ascii="Cambria" w:eastAsia="Calibri" w:hAnsi="Cambria" w:cs="Times New Roman"/>
+          <w:color w:val="000000" w:themeColor="text1"/>
         </w:rPr>
         <w:t>{{PREFERRED_NAME}}</w:t>
       </w:r>
       <w:r>
         <w:rPr>
-          <w:rFonts w:eastAsia="Calibri"/>
-          <w:color w:val="9BBB59"/>
-        </w:rPr>
-        <w:t xml:space="preserve"> was willing to engage in the tasks and rapport was easily established. </w:t>
-      </w:r>
-      <w:r>
-        <w:rPr>
           <w:rFonts w:ascii="Cambria" w:eastAsia="Calibri" w:hAnsi="Cambria" w:cs="Times New Roman"/>
           <w:color w:val="000000" w:themeColor="text1"/>
         </w:rPr>
-        <w:t>{{PREFERRED_NAME}}</w:t>
+        <w:t xml:space="preserve"> needed support and encouragement to continue. </w:t>
       </w:r>
       <w:r>
         <w:rPr>
           <w:rFonts w:ascii="Cambria" w:eastAsia="Calibri" w:hAnsi="Cambria" w:cs="Times New Roman"/>
           <w:color w:val="000000" w:themeColor="text1"/>
         </w:rPr>
-        <w:t xml:space="preserve"> required some support to maintain </w:t>
-      </w:r>
-      <w:r>
-        <w:rPr>
-          <w:rFonts w:ascii="Cambria" w:eastAsia="Cambria" w:hAnsi="Cambria" w:cs="Times New Roman"/>
-          <w:color w:val="000000" w:themeColor="text1"/>
-        </w:rPr>
-        <w:t>{{PRONOUN_2}}</w:t>
+        <w:t>{{PRONOUN_0}}</w:t>
       </w:r>
       <w:r>
         <w:rPr>
           <w:rFonts w:ascii="Cambria" w:eastAsia="Calibri" w:hAnsi="Cambria" w:cs="Times New Roman"/>
           <w:color w:val="000000" w:themeColor="text1"/>
         </w:rPr>
-        <w:t xml:space="preserve"> attention during the sessions. Toward the end of the session, </w:t>
-      </w:r>
-      <w:r>
-        <w:rPr>
-          <w:rFonts w:ascii="Cambria" w:eastAsia="Calibri" w:hAnsi="Cambria" w:cs="Times New Roman"/>
-          <w:color w:val="000000" w:themeColor="text1"/>
-        </w:rPr>
-        <w:t>{{PREFERRED_NAME}}</w:t>
-      </w:r>
-      <w:r>
-        <w:rPr>
-          <w:rFonts w:ascii="Cambria" w:eastAsia="Calibri" w:hAnsi="Cambria" w:cs="Times New Roman"/>
-          <w:color w:val="000000" w:themeColor="text1"/>
-        </w:rPr>
-        <w:t xml:space="preserve"> needed support and encouragement to continue. </w:t>
-      </w:r>
-      <w:r>
-        <w:rPr>
-          <w:rFonts w:ascii="Cambria" w:eastAsia="Calibri" w:hAnsi="Cambria" w:cs="Times New Roman"/>
-          <w:color w:val="000000" w:themeColor="text1"/>
-        </w:rPr>
-        <w:t>{{PRONOUN_0}}</w:t>
-      </w:r>
-      <w:r>
-        <w:rPr>
-          <w:rFonts w:ascii="Cambria" w:eastAsia="Calibri" w:hAnsi="Cambria" w:cs="Times New Roman"/>
-          <w:color w:val="000000" w:themeColor="text1"/>
-        </w:rPr>
-        <w:t xml:space="preserve"> responded well to short breaks and use of a self-completed checklist which broke down the activities into smaller parts and provided structure and reinforcement.  </w:t>
-      </w:r>
-      <w:r>
-        <w:rPr>
-          <w:rFonts w:ascii="Cambria" w:eastAsia="Calibri" w:hAnsi="Cambria" w:cs="Times New Roman"/>
-          <w:color w:val="000000" w:themeColor="text1"/>
-        </w:rPr>
-        <w:t>{{PRONOUN_2}}</w:t>
-      </w:r>
-      <w:r>
-        <w:rPr>
-          <w:rFonts w:ascii="Cambria" w:eastAsia="Calibri" w:hAnsi="Cambria" w:cs="Times New Roman"/>
-          <w:color w:val="000000" w:themeColor="text1"/>
-        </w:rPr>
-        <w:t xml:space="preserve"> motor activity level was noted to be high/ within normal limits. </w:t>
-      </w:r>
-      <w:r>
-        <w:rPr>
-          <w:rFonts w:ascii="Cambria" w:eastAsia="Calibri" w:hAnsi="Cambria" w:cs="Times New Roman"/>
-          <w:color w:val="000000" w:themeColor="text1"/>
-        </w:rPr>
-        <w:t>{{PRONOUN_0}}</w:t>
-      </w:r>
-      <w:r>
-        <w:rPr>
-          <w:rFonts w:ascii="Cambria" w:eastAsia="Calibri" w:hAnsi="Cambria" w:cs="Times New Roman"/>
-          <w:color w:val="000000" w:themeColor="text1"/>
-        </w:rPr>
-        <w:t xml:space="preserve"> understood the task instructions easily and did not require further elaboration. </w:t>
-      </w:r>
-      <w:r>
-        <w:rPr>
-          <w:rFonts w:ascii="Cambria" w:eastAsia="Cambria" w:hAnsi="Cambria" w:cs="Times New Roman"/>
-          <w:color w:val="000000" w:themeColor="text1"/>
-        </w:rPr>
-        <w:t>{{PREFERRED_NAME}}</w:t>
-      </w:r>
-      <w:r>
-        <w:rPr>
-          <w:rFonts w:ascii="Cambria" w:eastAsia="Cambria" w:hAnsi="Cambria" w:cs="Times New Roman"/>
-          <w:color w:val="000000" w:themeColor="text1"/>
-        </w:rPr>
-        <w:t xml:space="preserve"> appeared to put forth full effort during testing and displayed a good tolerance for frustration. </w:t>
-      </w:r>
-    </w:p>
-    <w:p>
-      <w:pPr>
-        <w:spacing w:after="0"/>
-        <w:rPr>
-          <w:rFonts w:ascii="Cambria" w:eastAsia="Cambria" w:hAnsi="Cambria" w:cs="Times New Roman"/>
-          <w:color w:val="000000" w:themeColor="text1"/>
-        </w:rPr>
-      </w:pPr>
-    </w:p>
-    <w:p>
-      <w:pPr>
-        <w:spacing w:after="0"/>
-        <w:jc w:val="center"/>
-        <w:rPr>
-          <w:b/>
-          <w:bCs/>
-          <w:color w:val="000000" w:themeColor="text1"/>
-        </w:rPr>
-      </w:pPr>
-      <w:r>
-        <w:rPr>
-          <w:b/>
-          <w:bCs/>
-          <w:color w:val="000000" w:themeColor="text1"/>
-        </w:rPr>
-        <w:t>OR</w:t>
-      </w:r>
-    </w:p>
-    <w:p>
-      <w:pPr>
-        <w:spacing w:after="0"/>
-        <w:rPr>
-          <w:rFonts w:ascii="Cambria" w:eastAsia="Cambria" w:hAnsi="Cambria" w:cs="Times New Roman"/>
-          <w:color w:val="000000" w:themeColor="text1"/>
-        </w:rPr>
-      </w:pPr>
-      <w:r>
-        <w:rPr>
-          <w:rFonts w:ascii="Cambria" w:eastAsia="Calibri" w:hAnsi="Cambria" w:cs="Times New Roman"/>
-          <w:color w:val="000000" w:themeColor="text1"/>
-        </w:rPr>
-        <w:t>{{PREFERRED_NAME}}</w:t>
-      </w:r>
-      <w:r>
-        <w:rPr>
-          <w:rFonts w:ascii="Cambria" w:eastAsia="Calibri" w:hAnsi="Cambria" w:cs="Times New Roman"/>
-          <w:color w:val="000000" w:themeColor="text1"/>
-        </w:rPr>
-        <w:t xml:space="preserve"> required some support to maintain </w:t>
-      </w:r>
-      <w:r>
-        <w:rPr>
-          <w:rFonts w:ascii="Cambria" w:eastAsia="Cambria" w:hAnsi="Cambria" w:cs="Times New Roman"/>
-          <w:color w:val="000000" w:themeColor="text1"/>
-        </w:rPr>
-        <w:t>{{PRONOUN_2}}</w:t>
-      </w:r>
-      <w:r>
-        <w:rPr>
-          <w:rFonts w:ascii="Cambria" w:eastAsia="Calibri" w:hAnsi="Cambria" w:cs="Times New Roman"/>
-          <w:color w:val="000000" w:themeColor="text1"/>
-        </w:rPr>
-        <w:t xml:space="preserve"> attention during the sessions, including reminders to not swivel in </w:t>
-      </w:r>
-      <w:r>
-        <w:rPr>
-          <w:rFonts w:ascii="Cambria" w:eastAsia="Calibri" w:hAnsi="Cambria" w:cs="Times New Roman"/>
-          <w:color w:val="000000" w:themeColor="text1"/>
-        </w:rPr>
-        <w:t>{{PRONOUN_2}}</w:t>
-      </w:r>
-      <w:r>
-        <w:rPr>
-          <w:rFonts w:ascii="Cambria" w:eastAsia="Calibri" w:hAnsi="Cambria" w:cs="Times New Roman"/>
-          <w:color w:val="000000" w:themeColor="text1"/>
-        </w:rPr>
-        <w:t xml:space="preserve"> chair and look at the screen. Toward the end of the session, </w:t>
-      </w:r>
-      <w:r>
-        <w:rPr>
-          <w:rFonts w:ascii="Cambria" w:eastAsia="Calibri" w:hAnsi="Cambria" w:cs="Times New Roman"/>
-          <w:color w:val="000000" w:themeColor="text1"/>
-        </w:rPr>
-        <w:t>{{PREFERRED_NAME}}</w:t>
-      </w:r>
-      <w:r>
-        <w:rPr>
-          <w:rFonts w:ascii="Cambria" w:eastAsia="Calibri" w:hAnsi="Cambria" w:cs="Times New Roman"/>
-          <w:color w:val="000000" w:themeColor="text1"/>
-        </w:rPr>
-        <w:t xml:space="preserve"> needed support and encouragement to continue. </w:t>
-      </w:r>
-      <w:r>
-        <w:rPr>
-          <w:rFonts w:ascii="Cambria" w:eastAsia="Calibri" w:hAnsi="Cambria" w:cs="Times New Roman"/>
-          <w:color w:val="000000" w:themeColor="text1"/>
-        </w:rPr>
-        <w:t>{{PRONOUN_0}}</w:t>
-      </w:r>
-      <w:r>
-        <w:rPr>
-          <w:rFonts w:ascii="Cambria" w:eastAsia="Calibri" w:hAnsi="Cambria" w:cs="Times New Roman"/>
-          <w:color w:val="000000" w:themeColor="text1"/>
-        </w:rPr>
-        <w:t xml:space="preserve"> responded well to short breaks and use of a self-completed checklist which broke down the activities into smaller parts and provided structure and reinforcement.  </w:t>
-      </w:r>
-      <w:r>
-        <w:rPr>
-          <w:rFonts w:ascii="Cambria" w:eastAsia="Calibri" w:hAnsi="Cambria" w:cs="Times New Roman"/>
-          <w:color w:val="000000" w:themeColor="text1"/>
-        </w:rPr>
-        <w:t>{{PRONOUN_2}}</w:t>
-      </w:r>
-      <w:r>
-        <w:rPr>
-          <w:rFonts w:ascii="Cambria" w:eastAsia="Calibri" w:hAnsi="Cambria" w:cs="Times New Roman"/>
-          <w:color w:val="000000" w:themeColor="text1"/>
-        </w:rPr>
-        <w:t xml:space="preserve"> motor activity level was noted to be high/ within normal limits. </w:t>
+        <w:t xml:space="preserve"> responded well to short breaks and use of a self-completed checklist which broke down the activities into smaller parts and provided structure and reinforcement.  {{PRONOUN_2}} motor activity level was noted to be high/ within normal limits. </w:t>
       </w:r>
       <w:r>
         <w:rPr>
@@ -1374,19 +1256,7 @@
         <w:rPr>
           <w:color w:val="9BBB59"/>
         </w:rPr>
-        <w:t xml:space="preserve">hese results are believed to be an accurate representation of </w:t>
-      </w:r>
-      <w:r>
-        <w:rPr>
-          <w:color w:val="9BBB59"/>
-        </w:rPr>
-        <w:t>{{PRONOUN_2}}</w:t>
-      </w:r>
-      <w:r>
-        <w:rPr>
-          <w:color w:val="9BBB59"/>
-        </w:rPr>
-        <w:t xml:space="preserve"> cognitive and academic strengths and weaknesses. </w:t>
+        <w:t xml:space="preserve">hese results are believed to be an accurate representation of {{PRONOUN_2}} cognitive and academic strengths and weaknesses. </w:t>
       </w:r>
     </w:p>
     <w:p>
@@ -1414,31 +1284,7 @@
         <w:rPr>
           <w:color w:val="9BBB59"/>
         </w:rPr>
-        <w:t xml:space="preserve">’s distractibility/externalizing behaviors/fatigue/inattention appeared to impede </w:t>
-      </w:r>
-      <w:r>
-        <w:rPr>
-          <w:color w:val="9BBB59"/>
-        </w:rPr>
-        <w:t>{{PRONOUN_2}}</w:t>
-      </w:r>
-      <w:r>
-        <w:rPr>
-          <w:color w:val="9BBB59"/>
-        </w:rPr>
-        <w:t xml:space="preserve"> ability to put forth adequate effort during testing. These results may underestimate </w:t>
-      </w:r>
-      <w:r>
-        <w:rPr>
-          <w:color w:val="9BBB59"/>
-        </w:rPr>
-        <w:t>{{PRONOUN_2}}</w:t>
-      </w:r>
-      <w:r>
-        <w:rPr>
-          <w:color w:val="9BBB59"/>
-        </w:rPr>
-        <w:t xml:space="preserve"> true cognitive and academic abilities and should be interpreted cautiously.</w:t>
+        <w:t>’s distractibility/externalizing behaviors/fatigue/inattention appeared to impede {{PRONOUN_2}} ability to put forth adequate effort during testing. These results may underestimate {{PRONOUN_2}} true cognitive and academic abilities and should be interpreted cautiously.</w:t>
       </w:r>
     </w:p>
     <w:p>

</xml_diff>

<commit_message>
Various fixes for errors in intake form parsing (#106)
</commit_message>
<xml_diff>
--- a/src/ctk_api/data/report_template_mental_status_examination.docx
+++ b/src/ctk_api/data/report_template_mental_status_examination.docx
@@ -314,7 +314,95 @@
         <w:rPr>
           <w:color w:val="9BBB59"/>
         </w:rPr>
-        <w:t xml:space="preserve"> cooperative, friendly, hard-working, playful, gregarious, mature etc.) girl/boy/young man and appeared </w:t>
+        <w:t xml:space="preserve"> cooperative, friendly, hard-working, playful, gregarious, mature etc.) </w:t>
+      </w:r>
+      <w:r>
+        <w:rPr>
+          <w:color w:val="9BBB59"/>
+        </w:rPr>
+        <w:t>{{AGED_GENDER}}</w:t>
+      </w:r>
+      <w:r>
+        <w:rPr>
+          <w:color w:val="9BBB59"/>
+        </w:rPr>
+        <w:t xml:space="preserve"> and appeared {{PRONOUN_2}} s</w:t>
+      </w:r>
+      <w:r>
+        <w:rPr>
+          <w:rFonts w:eastAsia="Calibri"/>
+          <w:color w:val="9BBB59"/>
+        </w:rPr>
+        <w:t xml:space="preserve">tated age. </w:t>
+      </w:r>
+      <w:r>
+        <w:rPr>
+          <w:rFonts w:eastAsia="Calibri"/>
+          <w:color w:val="9BBB59"/>
+        </w:rPr>
+        <w:t>{{PRONOUN_0}}</w:t>
+      </w:r>
+      <w:r>
+        <w:rPr>
+          <w:rFonts w:eastAsia="Calibri"/>
+          <w:color w:val="9BBB59"/>
+        </w:rPr>
+        <w:t xml:space="preserve"> was casually/formally dressed </w:t>
+      </w:r>
+      <w:proofErr w:type="gramStart"/>
+      <w:r>
+        <w:rPr>
+          <w:rFonts w:eastAsia="Calibri"/>
+          <w:color w:val="9BBB59"/>
+        </w:rPr>
+        <w:t>with</w:t>
+      </w:r>
+      <w:proofErr w:type="gramEnd"/>
+      <w:r>
+        <w:rPr>
+          <w:rFonts w:eastAsia="Calibri"/>
+          <w:color w:val="9BBB59"/>
+        </w:rPr>
+        <w:t xml:space="preserve"> appropriate grooming and hygiene. </w:t>
+      </w:r>
+      <w:r>
+        <w:rPr>
+          <w:color w:val="9BBB59"/>
+        </w:rPr>
+        <w:t>{{PRONOUN_0}}</w:t>
+      </w:r>
+      <w:r>
+        <w:rPr>
+          <w:rFonts w:eastAsia="Calibri"/>
+          <w:color w:val="9BBB59"/>
+        </w:rPr>
+        <w:t xml:space="preserve"> displayed good eye contact and</w:t>
+      </w:r>
+      <w:r>
+        <w:rPr>
+          <w:color w:val="9BBB59"/>
+        </w:rPr>
+        <w:t xml:space="preserve"> </w:t>
+      </w:r>
+      <w:r>
+        <w:rPr>
+          <w:rFonts w:eastAsia="Calibri"/>
+          <w:color w:val="9BBB59"/>
+        </w:rPr>
+        <w:t xml:space="preserve">social reciprocity. </w:t>
+      </w:r>
+      <w:r>
+        <w:rPr>
+          <w:color w:val="9BBB59"/>
+        </w:rPr>
+        <w:t>{{PRONOUN_0}}</w:t>
+      </w:r>
+      <w:r>
+        <w:rPr>
+          <w:rFonts w:eastAsia="Calibri"/>
+          <w:color w:val="9BBB59"/>
+        </w:rPr>
+        <w:t xml:space="preserve"> was appropriately talkative, and </w:t>
       </w:r>
       <w:r>
         <w:rPr>
@@ -324,16 +412,107 @@
       </w:r>
       <w:r>
         <w:rPr>
-          <w:color w:val="9BBB59"/>
-        </w:rPr>
-        <w:t xml:space="preserve"> s</w:t>
-      </w:r>
-      <w:r>
-        <w:rPr>
-          <w:rFonts w:eastAsia="Calibri"/>
-          <w:color w:val="9BBB59"/>
-        </w:rPr>
-        <w:t xml:space="preserve">tated age. </w:t>
+          <w:rFonts w:eastAsia="Calibri"/>
+          <w:color w:val="9BBB59"/>
+        </w:rPr>
+        <w:t xml:space="preserve"> speech was normal i</w:t>
+      </w:r>
+      <w:r>
+        <w:rPr>
+          <w:color w:val="9BBB59"/>
+        </w:rPr>
+        <w:t>n pace, rate, and volume.</w:t>
+      </w:r>
+      <w:r>
+        <w:rPr>
+          <w:rFonts w:eastAsia="Calibri"/>
+          <w:color w:val="9BBB59"/>
+        </w:rPr>
+        <w:t xml:space="preserve"> </w:t>
+      </w:r>
+      <w:r>
+        <w:rPr>
+          <w:rFonts w:eastAsia="Calibri"/>
+          <w:color w:val="9BBB59"/>
+        </w:rPr>
+        <w:t>{{PREFERRED_NAME}}</w:t>
+      </w:r>
+      <w:r>
+        <w:rPr>
+          <w:rFonts w:eastAsia="Calibri"/>
+          <w:color w:val="9BBB59"/>
+        </w:rPr>
+        <w:t xml:space="preserve"> presented as euthymic/dysthymic with full range of affective expression, which appeared congruent with the situation. </w:t>
+      </w:r>
+      <w:r>
+        <w:rPr>
+          <w:color w:val="9BBB59"/>
+        </w:rPr>
+        <w:t>{{PRONOUN_2}}</w:t>
+      </w:r>
+      <w:r>
+        <w:rPr>
+          <w:rFonts w:eastAsia="Calibri"/>
+          <w:color w:val="9BBB59"/>
+        </w:rPr>
+        <w:t xml:space="preserve"> thought process was logical/circumstantial/goal-directed, and no flight of ideas or loose associations were evident. </w:t>
+      </w:r>
+    </w:p>
+    <w:p>
+      <w:pPr>
+        <w:spacing w:after="0"/>
+        <w:rPr>
+          <w:rFonts w:eastAsia="Calibri"/>
+          <w:color w:val="9BBB59"/>
+        </w:rPr>
+      </w:pPr>
+    </w:p>
+    <w:p>
+      <w:pPr>
+        <w:spacing w:after="0"/>
+        <w:rPr>
+          <w:color w:val="9BBB59"/>
+        </w:rPr>
+      </w:pPr>
+      <w:r>
+        <w:rPr>
+          <w:color w:val="9BBB59"/>
+        </w:rPr>
+        <w:t>{{PREFERRED_NAME}}</w:t>
+      </w:r>
+      <w:r>
+        <w:rPr>
+          <w:rFonts w:eastAsia="Calibri"/>
+          <w:color w:val="9BBB59"/>
+        </w:rPr>
+        <w:t xml:space="preserve"> was willing to engage in the tasks and rapport was easily established. </w:t>
+      </w:r>
+      <w:r>
+        <w:rPr>
+          <w:rFonts w:eastAsia="Calibri"/>
+          <w:color w:val="9BBB59"/>
+        </w:rPr>
+        <w:t>{{PREFERRED_NAME}}</w:t>
+      </w:r>
+      <w:r>
+        <w:rPr>
+          <w:rFonts w:eastAsia="Calibri"/>
+          <w:color w:val="9BBB59"/>
+        </w:rPr>
+        <w:t xml:space="preserve"> was able to maintain </w:t>
+      </w:r>
+      <w:r>
+        <w:rPr>
+          <w:color w:val="9BBB59"/>
+        </w:rPr>
+        <w:t>{{PRONOUN_2}}</w:t>
+      </w:r>
+      <w:r>
+        <w:rPr>
+          <w:rFonts w:eastAsia="Calibri"/>
+          <w:color w:val="9BBB59"/>
+        </w:rPr>
+        <w:t xml:space="preserve"> attention throughout the sessions and did not require any redirection or repetition of questions. {{PRONOUN_2}} motor activity level was within normal limits. </w:t>
       </w:r>
       <w:r>
         <w:rPr>
@@ -347,133 +526,68 @@
           <w:rFonts w:eastAsia="Calibri"/>
           <w:color w:val="9BBB59"/>
         </w:rPr>
-        <w:t xml:space="preserve"> was casually/formally dressed </w:t>
-      </w:r>
-      <w:proofErr w:type="gramStart"/>
-      <w:r>
-        <w:rPr>
-          <w:rFonts w:eastAsia="Calibri"/>
-          <w:color w:val="9BBB59"/>
-        </w:rPr>
-        <w:t>with</w:t>
-      </w:r>
-      <w:proofErr w:type="gramEnd"/>
-      <w:r>
-        <w:rPr>
-          <w:rFonts w:eastAsia="Calibri"/>
-          <w:color w:val="9BBB59"/>
-        </w:rPr>
-        <w:t xml:space="preserve"> appropriate grooming and hygiene. </w:t>
-      </w:r>
-      <w:r>
-        <w:rPr>
-          <w:color w:val="9BBB59"/>
-        </w:rPr>
-        <w:t>{{PRONOUN_0}}</w:t>
-      </w:r>
-      <w:r>
-        <w:rPr>
-          <w:rFonts w:eastAsia="Calibri"/>
-          <w:color w:val="9BBB59"/>
-        </w:rPr>
-        <w:t xml:space="preserve"> displayed good eye contact and</w:t>
-      </w:r>
-      <w:r>
-        <w:rPr>
-          <w:color w:val="9BBB59"/>
-        </w:rPr>
-        <w:t xml:space="preserve"> </w:t>
-      </w:r>
-      <w:r>
-        <w:rPr>
-          <w:rFonts w:eastAsia="Calibri"/>
-          <w:color w:val="9BBB59"/>
-        </w:rPr>
-        <w:t xml:space="preserve">social reciprocity. </w:t>
-      </w:r>
-      <w:r>
-        <w:rPr>
-          <w:color w:val="9BBB59"/>
-        </w:rPr>
-        <w:t>{{PRONOUN_0}}</w:t>
-      </w:r>
-      <w:r>
-        <w:rPr>
-          <w:rFonts w:eastAsia="Calibri"/>
-          <w:color w:val="9BBB59"/>
-        </w:rPr>
-        <w:t xml:space="preserve"> was appropriately talkative, and </w:t>
-      </w:r>
-      <w:r>
-        <w:rPr>
-          <w:color w:val="9BBB59"/>
-        </w:rPr>
-        <w:t>{{PRONOUN_2}}</w:t>
-      </w:r>
-      <w:r>
-        <w:rPr>
-          <w:rFonts w:eastAsia="Calibri"/>
-          <w:color w:val="9BBB59"/>
-        </w:rPr>
-        <w:t xml:space="preserve"> speech was normal i</w:t>
-      </w:r>
-      <w:r>
-        <w:rPr>
-          <w:color w:val="9BBB59"/>
-        </w:rPr>
-        <w:t>n pace, rate, and volume.</w:t>
-      </w:r>
-      <w:r>
-        <w:rPr>
-          <w:rFonts w:eastAsia="Calibri"/>
-          <w:color w:val="9BBB59"/>
-        </w:rPr>
-        <w:t xml:space="preserve"> </w:t>
-      </w:r>
-      <w:r>
-        <w:rPr>
-          <w:rFonts w:eastAsia="Calibri"/>
+        <w:t xml:space="preserve"> understood the task instructions and was able to express ideas clearly.  {{PRONOUN_2}} work and processing speed appeared appropriate. {{PRONOUN_2}} approach to problem solving was thoughtful and careful. </w:t>
+      </w:r>
+      <w:r>
+        <w:rPr>
           <w:color w:val="9BBB59"/>
         </w:rPr>
         <w:t>{{PREFERRED_NAME}}</w:t>
       </w:r>
       <w:r>
         <w:rPr>
-          <w:rFonts w:eastAsia="Calibri"/>
-          <w:color w:val="9BBB59"/>
-        </w:rPr>
-        <w:t xml:space="preserve"> presented as euthymic/dysthymic with full range of affective expression, which appeared congruent with the situation. </w:t>
-      </w:r>
-      <w:r>
-        <w:rPr>
-          <w:color w:val="9BBB59"/>
-        </w:rPr>
-        <w:t>{{PRONOUN_2}}</w:t>
-      </w:r>
-      <w:r>
-        <w:rPr>
-          <w:rFonts w:eastAsia="Calibri"/>
-          <w:color w:val="9BBB59"/>
-        </w:rPr>
-        <w:t xml:space="preserve"> thought process was logical/circumstantial/goal-directed, and no flight of ideas or loose associations were evident. </w:t>
-      </w:r>
-    </w:p>
-    <w:p>
-      <w:pPr>
-        <w:spacing w:after="0"/>
-        <w:rPr>
-          <w:rFonts w:eastAsia="Calibri"/>
-          <w:color w:val="9BBB59"/>
-        </w:rPr>
-      </w:pPr>
-    </w:p>
-    <w:p>
-      <w:pPr>
-        <w:spacing w:after="0"/>
-        <w:rPr>
-          <w:color w:val="9BBB59"/>
-        </w:rPr>
-      </w:pPr>
+          <w:color w:val="9BBB59"/>
+        </w:rPr>
+        <w:t xml:space="preserve"> appeared to put forth full effort during testing and demonstrated a good tolerance for frustration. No outward evidence of anxiety was noted. </w:t>
+      </w:r>
+    </w:p>
+    <w:p>
+      <w:pPr>
+        <w:spacing w:after="0"/>
+        <w:rPr>
+          <w:color w:val="A5A5A5" w:themeColor="accent3"/>
+        </w:rPr>
+      </w:pPr>
+    </w:p>
+    <w:p>
+      <w:pPr>
+        <w:spacing w:after="0"/>
+        <w:jc w:val="center"/>
+        <w:rPr>
+          <w:b/>
+          <w:bCs/>
+        </w:rPr>
+      </w:pPr>
+      <w:r>
+        <w:rPr>
+          <w:b/>
+          <w:bCs/>
+        </w:rPr>
+        <w:t>OR</w:t>
+      </w:r>
+    </w:p>
+    <w:p>
+      <w:pPr>
+        <w:spacing w:after="0"/>
+        <w:rPr>
+          <w:color w:val="9BBB59"/>
+        </w:rPr>
+      </w:pPr>
+    </w:p>
+    <w:p>
+      <w:pPr>
+        <w:spacing w:after="0"/>
+        <w:rPr>
+          <w:rFonts w:eastAsia="Calibri"/>
+          <w:color w:val="9BBB59"/>
+        </w:rPr>
+      </w:pPr>
+      <w:r>
+        <w:rPr>
+          <w:color w:val="9BBB59"/>
+        </w:rPr>
+        <w:t xml:space="preserve">Upon starting the standardized testing, </w:t>
+      </w:r>
       <w:r>
         <w:rPr>
           <w:color w:val="9BBB59"/>
@@ -485,7 +599,7 @@
           <w:rFonts w:eastAsia="Calibri"/>
           <w:color w:val="9BBB59"/>
         </w:rPr>
-        <w:t xml:space="preserve"> was willing to engage in the tasks and rapport was easily established. </w:t>
+        <w:t xml:space="preserve"> was reserved and reluctant to engage in the tasks. </w:t>
       </w:r>
       <w:r>
         <w:rPr>
@@ -499,175 +613,13 @@
           <w:rFonts w:eastAsia="Calibri"/>
           <w:color w:val="9BBB59"/>
         </w:rPr>
-        <w:t xml:space="preserve"> was able to maintain </w:t>
-      </w:r>
-      <w:r>
-        <w:rPr>
-          <w:color w:val="9BBB59"/>
-        </w:rPr>
-        <w:t>{{PRONOUN_2}}</w:t>
-      </w:r>
-      <w:r>
-        <w:rPr>
-          <w:rFonts w:eastAsia="Calibri"/>
-          <w:color w:val="9BBB59"/>
-        </w:rPr>
-        <w:t xml:space="preserve"> attention throughout the sessions and did not require any redirection or repetition of questions. </w:t>
-      </w:r>
-      <w:r>
-        <w:rPr>
-          <w:rFonts w:eastAsia="Calibri"/>
-          <w:color w:val="9BBB59"/>
-        </w:rPr>
-        <w:t>{{PRONOUN_2}}</w:t>
-      </w:r>
-      <w:r>
-        <w:rPr>
-          <w:rFonts w:eastAsia="Calibri"/>
-          <w:color w:val="9BBB59"/>
-        </w:rPr>
-        <w:t xml:space="preserve"> motor activity level was within normal limits. </w:t>
-      </w:r>
-      <w:r>
-        <w:rPr>
-          <w:rFonts w:eastAsia="Calibri"/>
-          <w:color w:val="9BBB59"/>
-        </w:rPr>
-        <w:t>{{PRONOUN_0}}</w:t>
-      </w:r>
-      <w:r>
-        <w:rPr>
-          <w:rFonts w:eastAsia="Calibri"/>
-          <w:color w:val="9BBB59"/>
-        </w:rPr>
-        <w:t xml:space="preserve"> understood the task instructions and was able to express ideas clearly.  </w:t>
-      </w:r>
-      <w:r>
-        <w:rPr>
-          <w:rFonts w:eastAsia="Calibri"/>
-          <w:color w:val="9BBB59"/>
-        </w:rPr>
-        <w:t>{{PRONOUN_2}}</w:t>
-      </w:r>
-      <w:r>
-        <w:rPr>
-          <w:rFonts w:eastAsia="Calibri"/>
-          <w:color w:val="9BBB59"/>
-        </w:rPr>
-        <w:t xml:space="preserve"> work and processing speed appeared appropriate. </w:t>
-      </w:r>
-      <w:r>
-        <w:rPr>
-          <w:rFonts w:eastAsia="Calibri"/>
-          <w:color w:val="9BBB59"/>
-        </w:rPr>
-        <w:t>{{PRONOUN_2}}</w:t>
-      </w:r>
-      <w:r>
-        <w:rPr>
-          <w:rFonts w:eastAsia="Calibri"/>
-          <w:color w:val="9BBB59"/>
-        </w:rPr>
-        <w:t xml:space="preserve"> approach to problem solving was thoughtful and careful. </w:t>
-      </w:r>
-      <w:r>
-        <w:rPr>
-          <w:color w:val="9BBB59"/>
-        </w:rPr>
-        <w:t>{{PREFERRED_NAME}}</w:t>
-      </w:r>
-      <w:r>
-        <w:rPr>
-          <w:color w:val="9BBB59"/>
-        </w:rPr>
-        <w:t xml:space="preserve"> appeared to put forth full effort during testing and demonstrated a good tolerance for frustration. No outward evidence of anxiety was noted. </w:t>
-      </w:r>
-    </w:p>
-    <w:p>
-      <w:pPr>
-        <w:spacing w:after="0"/>
-        <w:rPr>
-          <w:color w:val="A5A5A5" w:themeColor="accent3"/>
-        </w:rPr>
-      </w:pPr>
-    </w:p>
-    <w:p>
-      <w:pPr>
-        <w:spacing w:after="0"/>
-        <w:jc w:val="center"/>
-        <w:rPr>
-          <w:b/>
-          <w:bCs/>
-        </w:rPr>
-      </w:pPr>
-      <w:r>
-        <w:rPr>
-          <w:b/>
-          <w:bCs/>
-        </w:rPr>
-        <w:t>OR</w:t>
-      </w:r>
-    </w:p>
-    <w:p>
-      <w:pPr>
-        <w:spacing w:after="0"/>
-        <w:rPr>
-          <w:color w:val="9BBB59"/>
-        </w:rPr>
-      </w:pPr>
-    </w:p>
-    <w:p>
-      <w:pPr>
-        <w:spacing w:after="0"/>
-        <w:rPr>
-          <w:rFonts w:eastAsia="Calibri"/>
-          <w:color w:val="9BBB59"/>
-        </w:rPr>
-      </w:pPr>
-      <w:r>
-        <w:rPr>
-          <w:color w:val="9BBB59"/>
-        </w:rPr>
-        <w:t xml:space="preserve">Upon starting the standardized testing, </w:t>
-      </w:r>
-      <w:r>
-        <w:rPr>
-          <w:color w:val="9BBB59"/>
-        </w:rPr>
-        <w:t>{{PREFERRED_NAME}}</w:t>
-      </w:r>
-      <w:r>
-        <w:rPr>
-          <w:rFonts w:eastAsia="Calibri"/>
-          <w:color w:val="9BBB59"/>
-        </w:rPr>
-        <w:t xml:space="preserve"> was reserved and reluctant to engage in the tasks. </w:t>
-      </w:r>
-      <w:r>
-        <w:rPr>
-          <w:rFonts w:eastAsia="Calibri"/>
-          <w:color w:val="9BBB59"/>
-        </w:rPr>
-        <w:t>{{PREFERRED_NAME}}</w:t>
-      </w:r>
-      <w:r>
-        <w:rPr>
-          <w:rFonts w:eastAsia="Calibri"/>
-          <w:color w:val="9BBB59"/>
-        </w:rPr>
         <w:t xml:space="preserve"> became more comfortable as the session progressed and rapport was established. </w:t>
       </w:r>
       <w:r>
         <w:rPr>
           <w:color w:val="9BBB59"/>
         </w:rPr>
-        <w:t>{{PRONOUN_2}}</w:t>
-      </w:r>
-      <w:r>
-        <w:rPr>
-          <w:color w:val="9BBB59"/>
-        </w:rPr>
-        <w:t xml:space="preserve"> motor activity level was high and </w:t>
+        <w:t xml:space="preserve">{{PRONOUN_2}} motor activity level was high and </w:t>
       </w:r>
       <w:r>
         <w:rPr>
@@ -856,324 +808,254 @@
           <w:rFonts w:eastAsia="Calibri"/>
           <w:color w:val="9BBB59"/>
         </w:rPr>
-        <w:t xml:space="preserve"> did display some anxiety, frequently asking if </w:t>
-      </w:r>
-      <w:r>
-        <w:rPr>
-          <w:rFonts w:eastAsia="Calibri"/>
-          <w:color w:val="9BBB59"/>
+        <w:t xml:space="preserve"> did display some anxiety, frequently asking if {{PRONOUN_2}} answers were correct and trying to see the answers. </w:t>
+      </w:r>
+      <w:r>
+        <w:rPr>
+          <w:rFonts w:eastAsia="Calibri"/>
+          <w:color w:val="9BBB59"/>
+        </w:rPr>
+        <w:t>{{PRONOUN_0}}</w:t>
+      </w:r>
+      <w:r>
+        <w:rPr>
+          <w:rFonts w:eastAsia="Calibri"/>
+          <w:color w:val="9BBB59"/>
+        </w:rPr>
+        <w:t xml:space="preserve"> responded well to encouragement and praise of {{PRONOUN_2}} effort.</w:t>
+      </w:r>
+    </w:p>
+    <w:p>
+      <w:pPr>
+        <w:spacing w:after="0"/>
+        <w:rPr>
+          <w:color w:val="A5A5A5" w:themeColor="accent3"/>
+        </w:rPr>
+      </w:pPr>
+    </w:p>
+    <w:p>
+      <w:pPr>
+        <w:spacing w:after="0"/>
+        <w:jc w:val="center"/>
+        <w:rPr>
+          <w:rFonts w:ascii="Cambria" w:eastAsia="Cambria" w:hAnsi="Cambria" w:cs="Times New Roman"/>
+          <w:b/>
+          <w:bCs/>
+          <w:color w:val="FF0000"/>
+        </w:rPr>
+      </w:pPr>
+      <w:r>
+        <w:rPr>
+          <w:rFonts w:ascii="Cambria" w:eastAsia="Cambria" w:hAnsi="Cambria" w:cs="Times New Roman"/>
+          <w:b/>
+          <w:bCs/>
+        </w:rPr>
+        <w:t>OR</w:t>
+      </w:r>
+    </w:p>
+    <w:p>
+      <w:pPr>
+        <w:spacing w:after="0"/>
+        <w:rPr>
+          <w:rFonts w:ascii="Cambria" w:eastAsia="Cambria" w:hAnsi="Cambria" w:cs="Times New Roman"/>
+          <w:color w:val="000000" w:themeColor="text1"/>
+        </w:rPr>
+      </w:pPr>
+      <w:r>
+        <w:rPr>
+          <w:color w:val="9BBB59"/>
+        </w:rPr>
+        <w:t xml:space="preserve">Upon starting the standardized testing, </w:t>
+      </w:r>
+      <w:r>
+        <w:rPr>
+          <w:color w:val="9BBB59"/>
+        </w:rPr>
+        <w:t>{{PREFERRED_NAME}}</w:t>
+      </w:r>
+      <w:r>
+        <w:rPr>
+          <w:rFonts w:eastAsia="Calibri"/>
+          <w:color w:val="9BBB59"/>
+        </w:rPr>
+        <w:t xml:space="preserve"> was willing to engage in the tasks and rapport was easily established. </w:t>
+      </w:r>
+      <w:r>
+        <w:rPr>
+          <w:rFonts w:ascii="Cambria" w:eastAsia="Calibri" w:hAnsi="Cambria" w:cs="Times New Roman"/>
+          <w:color w:val="000000" w:themeColor="text1"/>
+        </w:rPr>
+        <w:t>{{PREFERRED_NAME}}</w:t>
+      </w:r>
+      <w:r>
+        <w:rPr>
+          <w:rFonts w:ascii="Cambria" w:eastAsia="Calibri" w:hAnsi="Cambria" w:cs="Times New Roman"/>
+          <w:color w:val="000000" w:themeColor="text1"/>
+        </w:rPr>
+        <w:t xml:space="preserve"> required some support to maintain </w:t>
+      </w:r>
+      <w:r>
+        <w:rPr>
+          <w:rFonts w:ascii="Cambria" w:eastAsia="Cambria" w:hAnsi="Cambria" w:cs="Times New Roman"/>
+          <w:color w:val="000000" w:themeColor="text1"/>
         </w:rPr>
         <w:t>{{PRONOUN_2}}</w:t>
       </w:r>
       <w:r>
         <w:rPr>
-          <w:rFonts w:eastAsia="Calibri"/>
-          <w:color w:val="9BBB59"/>
-        </w:rPr>
-        <w:t xml:space="preserve"> answers were correct and trying to see the answers. </w:t>
-      </w:r>
-      <w:r>
-        <w:rPr>
-          <w:rFonts w:eastAsia="Calibri"/>
-          <w:color w:val="9BBB59"/>
+          <w:rFonts w:ascii="Cambria" w:eastAsia="Calibri" w:hAnsi="Cambria" w:cs="Times New Roman"/>
+          <w:color w:val="000000" w:themeColor="text1"/>
+        </w:rPr>
+        <w:t xml:space="preserve"> attention during the sessions. Toward the end of the session, </w:t>
+      </w:r>
+      <w:r>
+        <w:rPr>
+          <w:rFonts w:ascii="Cambria" w:eastAsia="Calibri" w:hAnsi="Cambria" w:cs="Times New Roman"/>
+          <w:color w:val="000000" w:themeColor="text1"/>
+        </w:rPr>
+        <w:t>{{PREFERRED_NAME}}</w:t>
+      </w:r>
+      <w:r>
+        <w:rPr>
+          <w:rFonts w:ascii="Cambria" w:eastAsia="Calibri" w:hAnsi="Cambria" w:cs="Times New Roman"/>
+          <w:color w:val="000000" w:themeColor="text1"/>
+        </w:rPr>
+        <w:t xml:space="preserve"> needed support and encouragement to continue. </w:t>
+      </w:r>
+      <w:r>
+        <w:rPr>
+          <w:rFonts w:ascii="Cambria" w:eastAsia="Calibri" w:hAnsi="Cambria" w:cs="Times New Roman"/>
+          <w:color w:val="000000" w:themeColor="text1"/>
         </w:rPr>
         <w:t>{{PRONOUN_0}}</w:t>
       </w:r>
       <w:r>
         <w:rPr>
-          <w:rFonts w:eastAsia="Calibri"/>
-          <w:color w:val="9BBB59"/>
-        </w:rPr>
-        <w:t xml:space="preserve"> responded well to encouragement and praise of </w:t>
-      </w:r>
-      <w:r>
-        <w:rPr>
-          <w:rFonts w:eastAsia="Calibri"/>
-          <w:color w:val="9BBB59"/>
+          <w:rFonts w:ascii="Cambria" w:eastAsia="Calibri" w:hAnsi="Cambria" w:cs="Times New Roman"/>
+          <w:color w:val="000000" w:themeColor="text1"/>
+        </w:rPr>
+        <w:t xml:space="preserve"> responded well to short breaks and use of a self-completed checklist which broke down the activities into smaller parts and provided structure and reinforcement.  {{PRONOUN_2}} motor activity level was noted to be high/ within normal limits. </w:t>
+      </w:r>
+      <w:r>
+        <w:rPr>
+          <w:rFonts w:ascii="Cambria" w:eastAsia="Calibri" w:hAnsi="Cambria" w:cs="Times New Roman"/>
+          <w:color w:val="000000" w:themeColor="text1"/>
+        </w:rPr>
+        <w:t>{{PRONOUN_0}}</w:t>
+      </w:r>
+      <w:r>
+        <w:rPr>
+          <w:rFonts w:ascii="Cambria" w:eastAsia="Calibri" w:hAnsi="Cambria" w:cs="Times New Roman"/>
+          <w:color w:val="000000" w:themeColor="text1"/>
+        </w:rPr>
+        <w:t xml:space="preserve"> understood the task instructions easily and did not require further elaboration. </w:t>
+      </w:r>
+      <w:r>
+        <w:rPr>
+          <w:rFonts w:ascii="Cambria" w:eastAsia="Cambria" w:hAnsi="Cambria" w:cs="Times New Roman"/>
+          <w:color w:val="000000" w:themeColor="text1"/>
+        </w:rPr>
+        <w:t>{{PREFERRED_NAME}}</w:t>
+      </w:r>
+      <w:r>
+        <w:rPr>
+          <w:rFonts w:ascii="Cambria" w:eastAsia="Cambria" w:hAnsi="Cambria" w:cs="Times New Roman"/>
+          <w:color w:val="000000" w:themeColor="text1"/>
+        </w:rPr>
+        <w:t xml:space="preserve"> appeared to put forth full effort during testing and displayed a good tolerance for frustration. </w:t>
+      </w:r>
+    </w:p>
+    <w:p>
+      <w:pPr>
+        <w:spacing w:after="0"/>
+        <w:rPr>
+          <w:rFonts w:ascii="Cambria" w:eastAsia="Cambria" w:hAnsi="Cambria" w:cs="Times New Roman"/>
+          <w:color w:val="000000" w:themeColor="text1"/>
+        </w:rPr>
+      </w:pPr>
+    </w:p>
+    <w:p>
+      <w:pPr>
+        <w:spacing w:after="0"/>
+        <w:jc w:val="center"/>
+        <w:rPr>
+          <w:b/>
+          <w:bCs/>
+          <w:color w:val="000000" w:themeColor="text1"/>
+        </w:rPr>
+      </w:pPr>
+      <w:r>
+        <w:rPr>
+          <w:b/>
+          <w:bCs/>
+          <w:color w:val="000000" w:themeColor="text1"/>
+        </w:rPr>
+        <w:t>OR</w:t>
+      </w:r>
+    </w:p>
+    <w:p>
+      <w:pPr>
+        <w:spacing w:after="0"/>
+        <w:rPr>
+          <w:rFonts w:ascii="Cambria" w:eastAsia="Cambria" w:hAnsi="Cambria" w:cs="Times New Roman"/>
+          <w:color w:val="000000" w:themeColor="text1"/>
+        </w:rPr>
+      </w:pPr>
+      <w:r>
+        <w:rPr>
+          <w:rFonts w:ascii="Cambria" w:eastAsia="Calibri" w:hAnsi="Cambria" w:cs="Times New Roman"/>
+          <w:color w:val="000000" w:themeColor="text1"/>
+        </w:rPr>
+        <w:t>{{PREFERRED_NAME}}</w:t>
+      </w:r>
+      <w:r>
+        <w:rPr>
+          <w:rFonts w:ascii="Cambria" w:eastAsia="Calibri" w:hAnsi="Cambria" w:cs="Times New Roman"/>
+          <w:color w:val="000000" w:themeColor="text1"/>
+        </w:rPr>
+        <w:t xml:space="preserve"> required some support to maintain </w:t>
+      </w:r>
+      <w:r>
+        <w:rPr>
+          <w:rFonts w:ascii="Cambria" w:eastAsia="Cambria" w:hAnsi="Cambria" w:cs="Times New Roman"/>
+          <w:color w:val="000000" w:themeColor="text1"/>
         </w:rPr>
         <w:t>{{PRONOUN_2}}</w:t>
       </w:r>
       <w:r>
         <w:rPr>
-          <w:rFonts w:eastAsia="Calibri"/>
-          <w:color w:val="9BBB59"/>
-        </w:rPr>
-        <w:t xml:space="preserve"> effort.</w:t>
-      </w:r>
-    </w:p>
-    <w:p>
-      <w:pPr>
-        <w:spacing w:after="0"/>
-        <w:rPr>
-          <w:color w:val="A5A5A5" w:themeColor="accent3"/>
-        </w:rPr>
-      </w:pPr>
-    </w:p>
-    <w:p>
-      <w:pPr>
-        <w:spacing w:after="0"/>
-        <w:jc w:val="center"/>
-        <w:rPr>
-          <w:rFonts w:ascii="Cambria" w:eastAsia="Cambria" w:hAnsi="Cambria" w:cs="Times New Roman"/>
-          <w:b/>
-          <w:bCs/>
-          <w:color w:val="FF0000"/>
-        </w:rPr>
-      </w:pPr>
-      <w:r>
-        <w:rPr>
-          <w:rFonts w:ascii="Cambria" w:eastAsia="Cambria" w:hAnsi="Cambria" w:cs="Times New Roman"/>
-          <w:b/>
-          <w:bCs/>
-        </w:rPr>
-        <w:t>OR</w:t>
-      </w:r>
-    </w:p>
-    <w:p>
-      <w:pPr>
-        <w:spacing w:after="0"/>
-        <w:rPr>
-          <w:rFonts w:ascii="Cambria" w:eastAsia="Cambria" w:hAnsi="Cambria" w:cs="Times New Roman"/>
-          <w:color w:val="000000" w:themeColor="text1"/>
-        </w:rPr>
-      </w:pPr>
-      <w:r>
-        <w:rPr>
-          <w:color w:val="9BBB59"/>
-        </w:rPr>
-        <w:t xml:space="preserve">Upon starting the standardized testing, </w:t>
-      </w:r>
-      <w:r>
-        <w:rPr>
-          <w:color w:val="9BBB59"/>
+          <w:rFonts w:ascii="Cambria" w:eastAsia="Calibri" w:hAnsi="Cambria" w:cs="Times New Roman"/>
+          <w:color w:val="000000" w:themeColor="text1"/>
+        </w:rPr>
+        <w:t xml:space="preserve"> attention during the sessions, including reminders to not swivel in {{PRONOUN_2}} chair and look at the screen. Toward the end of the session, </w:t>
+      </w:r>
+      <w:r>
+        <w:rPr>
+          <w:rFonts w:ascii="Cambria" w:eastAsia="Calibri" w:hAnsi="Cambria" w:cs="Times New Roman"/>
+          <w:color w:val="000000" w:themeColor="text1"/>
         </w:rPr>
         <w:t>{{PREFERRED_NAME}}</w:t>
       </w:r>
       <w:r>
         <w:rPr>
-          <w:rFonts w:eastAsia="Calibri"/>
-          <w:color w:val="9BBB59"/>
-        </w:rPr>
-        <w:t xml:space="preserve"> was willing to engage in the tasks and rapport was easily established. </w:t>
-      </w:r>
-      <w:r>
-        <w:rPr>
           <w:rFonts w:ascii="Cambria" w:eastAsia="Calibri" w:hAnsi="Cambria" w:cs="Times New Roman"/>
           <w:color w:val="000000" w:themeColor="text1"/>
         </w:rPr>
-        <w:t>{{PREFERRED_NAME}}</w:t>
+        <w:t xml:space="preserve"> needed support and encouragement to continue. </w:t>
       </w:r>
       <w:r>
         <w:rPr>
           <w:rFonts w:ascii="Cambria" w:eastAsia="Calibri" w:hAnsi="Cambria" w:cs="Times New Roman"/>
           <w:color w:val="000000" w:themeColor="text1"/>
         </w:rPr>
-        <w:t xml:space="preserve"> required some support to maintain </w:t>
-      </w:r>
-      <w:r>
-        <w:rPr>
-          <w:rFonts w:ascii="Cambria" w:eastAsia="Cambria" w:hAnsi="Cambria" w:cs="Times New Roman"/>
-          <w:color w:val="000000" w:themeColor="text1"/>
-        </w:rPr>
-        <w:t>{{PRONOUN_2}}</w:t>
+        <w:t>{{PRONOUN_0}}</w:t>
       </w:r>
       <w:r>
         <w:rPr>
           <w:rFonts w:ascii="Cambria" w:eastAsia="Calibri" w:hAnsi="Cambria" w:cs="Times New Roman"/>
           <w:color w:val="000000" w:themeColor="text1"/>
         </w:rPr>
-        <w:t xml:space="preserve"> attention during the sessions. Toward the end of the session, </w:t>
-      </w:r>
-      <w:r>
-        <w:rPr>
-          <w:rFonts w:ascii="Cambria" w:eastAsia="Calibri" w:hAnsi="Cambria" w:cs="Times New Roman"/>
-          <w:color w:val="000000" w:themeColor="text1"/>
-        </w:rPr>
-        <w:t>{{PREFERRED_NAME}}</w:t>
-      </w:r>
-      <w:r>
-        <w:rPr>
-          <w:rFonts w:ascii="Cambria" w:eastAsia="Calibri" w:hAnsi="Cambria" w:cs="Times New Roman"/>
-          <w:color w:val="000000" w:themeColor="text1"/>
-        </w:rPr>
-        <w:t xml:space="preserve"> needed support and encouragement to continue. </w:t>
-      </w:r>
-      <w:r>
-        <w:rPr>
-          <w:rFonts w:ascii="Cambria" w:eastAsia="Calibri" w:hAnsi="Cambria" w:cs="Times New Roman"/>
-          <w:color w:val="000000" w:themeColor="text1"/>
-        </w:rPr>
-        <w:t>{{PRONOUN_0}}</w:t>
-      </w:r>
-      <w:r>
-        <w:rPr>
-          <w:rFonts w:ascii="Cambria" w:eastAsia="Calibri" w:hAnsi="Cambria" w:cs="Times New Roman"/>
-          <w:color w:val="000000" w:themeColor="text1"/>
-        </w:rPr>
-        <w:t xml:space="preserve"> responded well to short breaks and use of a self-completed checklist which broke down the activities into smaller parts and provided structure and reinforcement.  </w:t>
-      </w:r>
-      <w:r>
-        <w:rPr>
-          <w:rFonts w:ascii="Cambria" w:eastAsia="Calibri" w:hAnsi="Cambria" w:cs="Times New Roman"/>
-          <w:color w:val="000000" w:themeColor="text1"/>
-        </w:rPr>
-        <w:t>{{PRONOUN_2}}</w:t>
-      </w:r>
-      <w:r>
-        <w:rPr>
-          <w:rFonts w:ascii="Cambria" w:eastAsia="Calibri" w:hAnsi="Cambria" w:cs="Times New Roman"/>
-          <w:color w:val="000000" w:themeColor="text1"/>
-        </w:rPr>
-        <w:t xml:space="preserve"> motor activity level was noted to be high/ within normal limits. </w:t>
-      </w:r>
-      <w:r>
-        <w:rPr>
-          <w:rFonts w:ascii="Cambria" w:eastAsia="Calibri" w:hAnsi="Cambria" w:cs="Times New Roman"/>
-          <w:color w:val="000000" w:themeColor="text1"/>
-        </w:rPr>
-        <w:t>{{PRONOUN_0}}</w:t>
-      </w:r>
-      <w:r>
-        <w:rPr>
-          <w:rFonts w:ascii="Cambria" w:eastAsia="Calibri" w:hAnsi="Cambria" w:cs="Times New Roman"/>
-          <w:color w:val="000000" w:themeColor="text1"/>
-        </w:rPr>
-        <w:t xml:space="preserve"> understood the task instructions easily and did not require further elaboration. </w:t>
-      </w:r>
-      <w:r>
-        <w:rPr>
-          <w:rFonts w:ascii="Cambria" w:eastAsia="Cambria" w:hAnsi="Cambria" w:cs="Times New Roman"/>
-          <w:color w:val="000000" w:themeColor="text1"/>
-        </w:rPr>
-        <w:t>{{PREFERRED_NAME}}</w:t>
-      </w:r>
-      <w:r>
-        <w:rPr>
-          <w:rFonts w:ascii="Cambria" w:eastAsia="Cambria" w:hAnsi="Cambria" w:cs="Times New Roman"/>
-          <w:color w:val="000000" w:themeColor="text1"/>
-        </w:rPr>
-        <w:t xml:space="preserve"> appeared to put forth full effort during testing and displayed a good tolerance for frustration. </w:t>
-      </w:r>
-    </w:p>
-    <w:p>
-      <w:pPr>
-        <w:spacing w:after="0"/>
-        <w:rPr>
-          <w:rFonts w:ascii="Cambria" w:eastAsia="Cambria" w:hAnsi="Cambria" w:cs="Times New Roman"/>
-          <w:color w:val="000000" w:themeColor="text1"/>
-        </w:rPr>
-      </w:pPr>
-    </w:p>
-    <w:p>
-      <w:pPr>
-        <w:spacing w:after="0"/>
-        <w:jc w:val="center"/>
-        <w:rPr>
-          <w:b/>
-          <w:bCs/>
-          <w:color w:val="000000" w:themeColor="text1"/>
-        </w:rPr>
-      </w:pPr>
-      <w:r>
-        <w:rPr>
-          <w:b/>
-          <w:bCs/>
-          <w:color w:val="000000" w:themeColor="text1"/>
-        </w:rPr>
-        <w:t>OR</w:t>
-      </w:r>
-    </w:p>
-    <w:p>
-      <w:pPr>
-        <w:spacing w:after="0"/>
-        <w:rPr>
-          <w:rFonts w:ascii="Cambria" w:eastAsia="Cambria" w:hAnsi="Cambria" w:cs="Times New Roman"/>
-          <w:color w:val="000000" w:themeColor="text1"/>
-        </w:rPr>
-      </w:pPr>
-      <w:r>
-        <w:rPr>
-          <w:rFonts w:ascii="Cambria" w:eastAsia="Calibri" w:hAnsi="Cambria" w:cs="Times New Roman"/>
-          <w:color w:val="000000" w:themeColor="text1"/>
-        </w:rPr>
-        <w:t>{{PREFERRED_NAME}}</w:t>
-      </w:r>
-      <w:r>
-        <w:rPr>
-          <w:rFonts w:ascii="Cambria" w:eastAsia="Calibri" w:hAnsi="Cambria" w:cs="Times New Roman"/>
-          <w:color w:val="000000" w:themeColor="text1"/>
-        </w:rPr>
-        <w:t xml:space="preserve"> required some support to maintain </w:t>
-      </w:r>
-      <w:r>
-        <w:rPr>
-          <w:rFonts w:ascii="Cambria" w:eastAsia="Cambria" w:hAnsi="Cambria" w:cs="Times New Roman"/>
-          <w:color w:val="000000" w:themeColor="text1"/>
-        </w:rPr>
-        <w:t>{{PRONOUN_2}}</w:t>
-      </w:r>
-      <w:r>
-        <w:rPr>
-          <w:rFonts w:ascii="Cambria" w:eastAsia="Calibri" w:hAnsi="Cambria" w:cs="Times New Roman"/>
-          <w:color w:val="000000" w:themeColor="text1"/>
-        </w:rPr>
-        <w:t xml:space="preserve"> attention during the sessions, including reminders to not swivel in </w:t>
-      </w:r>
-      <w:r>
-        <w:rPr>
-          <w:rFonts w:ascii="Cambria" w:eastAsia="Calibri" w:hAnsi="Cambria" w:cs="Times New Roman"/>
-          <w:color w:val="000000" w:themeColor="text1"/>
-        </w:rPr>
-        <w:t>{{PRONOUN_2}}</w:t>
-      </w:r>
-      <w:r>
-        <w:rPr>
-          <w:rFonts w:ascii="Cambria" w:eastAsia="Calibri" w:hAnsi="Cambria" w:cs="Times New Roman"/>
-          <w:color w:val="000000" w:themeColor="text1"/>
-        </w:rPr>
-        <w:t xml:space="preserve"> chair and look at the screen. Toward the end of the session, </w:t>
-      </w:r>
-      <w:r>
-        <w:rPr>
-          <w:rFonts w:ascii="Cambria" w:eastAsia="Calibri" w:hAnsi="Cambria" w:cs="Times New Roman"/>
-          <w:color w:val="000000" w:themeColor="text1"/>
-        </w:rPr>
-        <w:t>{{PREFERRED_NAME}}</w:t>
-      </w:r>
-      <w:r>
-        <w:rPr>
-          <w:rFonts w:ascii="Cambria" w:eastAsia="Calibri" w:hAnsi="Cambria" w:cs="Times New Roman"/>
-          <w:color w:val="000000" w:themeColor="text1"/>
-        </w:rPr>
-        <w:t xml:space="preserve"> needed support and encouragement to continue. </w:t>
-      </w:r>
-      <w:r>
-        <w:rPr>
-          <w:rFonts w:ascii="Cambria" w:eastAsia="Calibri" w:hAnsi="Cambria" w:cs="Times New Roman"/>
-          <w:color w:val="000000" w:themeColor="text1"/>
-        </w:rPr>
-        <w:t>{{PRONOUN_0}}</w:t>
-      </w:r>
-      <w:r>
-        <w:rPr>
-          <w:rFonts w:ascii="Cambria" w:eastAsia="Calibri" w:hAnsi="Cambria" w:cs="Times New Roman"/>
-          <w:color w:val="000000" w:themeColor="text1"/>
-        </w:rPr>
-        <w:t xml:space="preserve"> responded well to short breaks and use of a self-completed checklist which broke down the activities into smaller parts and provided structure and reinforcement.  </w:t>
-      </w:r>
-      <w:r>
-        <w:rPr>
-          <w:rFonts w:ascii="Cambria" w:eastAsia="Calibri" w:hAnsi="Cambria" w:cs="Times New Roman"/>
-          <w:color w:val="000000" w:themeColor="text1"/>
-        </w:rPr>
-        <w:t>{{PRONOUN_2}}</w:t>
-      </w:r>
-      <w:r>
-        <w:rPr>
-          <w:rFonts w:ascii="Cambria" w:eastAsia="Calibri" w:hAnsi="Cambria" w:cs="Times New Roman"/>
-          <w:color w:val="000000" w:themeColor="text1"/>
-        </w:rPr>
-        <w:t xml:space="preserve"> motor activity level was noted to be high/ within normal limits. </w:t>
+        <w:t xml:space="preserve"> responded well to short breaks and use of a self-completed checklist which broke down the activities into smaller parts and provided structure and reinforcement.  {{PRONOUN_2}} motor activity level was noted to be high/ within normal limits. </w:t>
       </w:r>
       <w:r>
         <w:rPr>
@@ -1374,19 +1256,7 @@
         <w:rPr>
           <w:color w:val="9BBB59"/>
         </w:rPr>
-        <w:t xml:space="preserve">hese results are believed to be an accurate representation of </w:t>
-      </w:r>
-      <w:r>
-        <w:rPr>
-          <w:color w:val="9BBB59"/>
-        </w:rPr>
-        <w:t>{{PRONOUN_2}}</w:t>
-      </w:r>
-      <w:r>
-        <w:rPr>
-          <w:color w:val="9BBB59"/>
-        </w:rPr>
-        <w:t xml:space="preserve"> cognitive and academic strengths and weaknesses. </w:t>
+        <w:t xml:space="preserve">hese results are believed to be an accurate representation of {{PRONOUN_2}} cognitive and academic strengths and weaknesses. </w:t>
       </w:r>
     </w:p>
     <w:p>
@@ -1414,31 +1284,7 @@
         <w:rPr>
           <w:color w:val="9BBB59"/>
         </w:rPr>
-        <w:t xml:space="preserve">’s distractibility/externalizing behaviors/fatigue/inattention appeared to impede </w:t>
-      </w:r>
-      <w:r>
-        <w:rPr>
-          <w:color w:val="9BBB59"/>
-        </w:rPr>
-        <w:t>{{PRONOUN_2}}</w:t>
-      </w:r>
-      <w:r>
-        <w:rPr>
-          <w:color w:val="9BBB59"/>
-        </w:rPr>
-        <w:t xml:space="preserve"> ability to put forth adequate effort during testing. These results may underestimate </w:t>
-      </w:r>
-      <w:r>
-        <w:rPr>
-          <w:color w:val="9BBB59"/>
-        </w:rPr>
-        <w:t>{{PRONOUN_2}}</w:t>
-      </w:r>
-      <w:r>
-        <w:rPr>
-          <w:color w:val="9BBB59"/>
-        </w:rPr>
-        <w:t xml:space="preserve"> true cognitive and academic abilities and should be interpreted cautiously.</w:t>
+        <w:t>’s distractibility/externalizing behaviors/fatigue/inattention appeared to impede {{PRONOUN_2}} ability to put forth adequate effort during testing. These results may underestimate {{PRONOUN_2}} true cognitive and academic abilities and should be interpreted cautiously.</w:t>
       </w:r>
     </w:p>
     <w:p>

</xml_diff>

<commit_message>
Address several small clinical issues (c.f. #111)
</commit_message>
<xml_diff>
--- a/src/ctk_api/data/report_template_mental_status_examination.docx
+++ b/src/ctk_api/data/report_template_mental_status_examination.docx
@@ -4,15 +4,9 @@
   <w:body>
     <w:p>
       <w:pPr>
-        <w:pStyle w:val="Heading2"/>
-        <w:rPr>
-          <w:color w:val="9BBB59"/>
-        </w:rPr>
-      </w:pPr>
-      <w:r>
-        <w:rPr>
-          <w:color w:val="9BBB59"/>
-        </w:rPr>
+        <w:pStyle w:val="Heading1"/>
+      </w:pPr>
+      <w:r>
         <w:t>MENTAL STATUS EXAMINATION AND TESTING BEHAVIORAL OBSERVATIONS</w:t>
       </w:r>
     </w:p>
@@ -671,6 +665,7 @@
           <w:rFonts w:eastAsia="Calibri"/>
           <w:color w:val="9BBB59"/>
         </w:rPr>
+        <w:lastRenderedPageBreak/>
         <w:t>{{PRONOUN_0}}</w:t>
       </w:r>
       <w:r>
@@ -692,15 +687,7 @@
           <w:rFonts w:eastAsia="Calibri"/>
           <w:color w:val="9BBB59"/>
         </w:rPr>
-        <w:t xml:space="preserve"> also displayed self-directed behavior, often trying to turn </w:t>
-      </w:r>
-      <w:r>
-        <w:rPr>
-          <w:rFonts w:eastAsia="Calibri"/>
-          <w:color w:val="9BBB59"/>
-        </w:rPr>
-        <w:lastRenderedPageBreak/>
-        <w:t xml:space="preserve">pages </w:t>
+        <w:t xml:space="preserve"> also displayed self-directed behavior, often trying to turn pages </w:t>
       </w:r>
       <w:r>
         <w:rPr>
@@ -1235,7 +1222,6 @@
           <w:rFonts w:eastAsia="Calibri"/>
           <w:color w:val="9BBB59"/>
         </w:rPr>
-        <w:lastRenderedPageBreak/>
         <w:t xml:space="preserve">Considering </w:t>
       </w:r>
       <w:r>
@@ -1603,6 +1589,520 @@
           <w:rFonts w:ascii="Cambria" w:eastAsia="Cambria" w:hAnsi="Cambria" w:cs="Times New Roman"/>
         </w:rPr>
         <w:t>has been evaluated only in part by scientific research. While every effort was made to simulate standard assessment practices, the diagnostic conclusions and recommendations for treatment provided in this report are being advanced with these reservations.</w:t>
+      </w:r>
+    </w:p>
+    <w:p>
+      <w:pPr>
+        <w:spacing w:after="0"/>
+        <w:rPr>
+          <w:rFonts w:ascii="Cambria" w:eastAsia="Cambria" w:hAnsi="Cambria" w:cs="Times New Roman"/>
+        </w:rPr>
+      </w:pPr>
+      <w:r>
+        <w:rPr>
+          <w:rFonts w:ascii="Cambria" w:eastAsia="Cambria" w:hAnsi="Cambria" w:cs="Times New Roman"/>
+        </w:rPr>
+        <w:br w:type="page"/>
+      </w:r>
+    </w:p>
+    <w:p>
+      <w:pPr>
+        <w:pStyle w:val="Title"/>
+      </w:pPr>
+      <w:r>
+        <w:lastRenderedPageBreak/>
+        <w:t>Insert List of Tests, Normal Curve and RA Text</w:t>
+      </w:r>
+    </w:p>
+    <w:p>
+      <w:pPr>
+        <w:spacing w:after="0"/>
+        <w:rPr>
+          <w:rFonts w:ascii="Cambria" w:eastAsia="Cambria" w:hAnsi="Cambria" w:cs="Times New Roman"/>
+        </w:rPr>
+      </w:pPr>
+    </w:p>
+    <w:p>
+      <w:pPr>
+        <w:spacing w:after="0"/>
+      </w:pPr>
+      <w:r>
+        <w:br w:type="page"/>
+      </w:r>
+    </w:p>
+    <w:p>
+      <w:pPr>
+        <w:pStyle w:val="Heading1"/>
+      </w:pPr>
+      <w:r>
+        <w:lastRenderedPageBreak/>
+        <w:t>CLINICAL SUMMARY AND IMPRESSIONS</w:t>
+      </w:r>
+    </w:p>
+    <w:p>
+      <w:pPr>
+        <w:spacing w:after="0"/>
+        <w:rPr>
+          <w:color w:val="A5A5A5" w:themeColor="accent3"/>
+        </w:rPr>
+      </w:pPr>
+      <w:r>
+        <w:rPr>
+          <w:color w:val="A5A5A5" w:themeColor="accent3"/>
+        </w:rPr>
+        <w:t>{{PREFERRED_NAME}}</w:t>
+      </w:r>
+      <w:r>
+        <w:rPr>
+          <w:color w:val="A5A5A5" w:themeColor="accent3"/>
+        </w:rPr>
+        <w:t xml:space="preserve"> is a sociable/resourceful/pleasant/hardworking/etc. young man/</w:t>
+      </w:r>
+      <w:r>
+        <w:rPr>
+          <w:color w:val="A5A5A5" w:themeColor="accent3"/>
+        </w:rPr>
+        <w:t>woman/</w:t>
+      </w:r>
+      <w:r>
+        <w:rPr>
+          <w:color w:val="A5A5A5" w:themeColor="accent3"/>
+        </w:rPr>
+        <w:t xml:space="preserve"> child who participated in the Healthy Brain Network research project through the Child Mind Institute in the interest of participating in research/due to parental concerns </w:t>
+      </w:r>
+      <w:r>
+        <w:rPr>
+          <w:color w:val="A5A5A5" w:themeColor="accent3"/>
+        </w:rPr>
+        <w:t>regarding</w:t>
+      </w:r>
+      <w:r>
+        <w:rPr>
+          <w:color w:val="A5A5A5" w:themeColor="accent3"/>
+        </w:rPr>
+        <w:t xml:space="preserve"> xxx. </w:t>
+      </w:r>
+    </w:p>
+    <w:p>
+      <w:pPr>
+        <w:spacing w:after="0"/>
+        <w:rPr>
+          <w:color w:val="A5A5A5" w:themeColor="accent3"/>
+        </w:rPr>
+      </w:pPr>
+    </w:p>
+    <w:p>
+      <w:pPr>
+        <w:pStyle w:val="Heading2"/>
+      </w:pPr>
+      <w:r>
+        <w:t>Cognition, Language and Learning Evaluation</w:t>
+      </w:r>
+    </w:p>
+    <w:p>
+      <w:pPr>
+        <w:spacing w:after="0"/>
+        <w:rPr>
+          <w:rFonts w:ascii="Cambria" w:eastAsia="Cambria" w:hAnsi="Cambria" w:cs="Times New Roman"/>
+          <w:color w:val="FF0000"/>
+        </w:rPr>
+      </w:pPr>
+      <w:r>
+        <w:rPr>
+          <w:rFonts w:ascii="Cambria" w:eastAsia="Cambria" w:hAnsi="Cambria" w:cs="Times New Roman"/>
+        </w:rPr>
+        <w:t xml:space="preserve">Testing was completed over the course of two </w:t>
+      </w:r>
+      <w:r>
+        <w:rPr>
+          <w:rFonts w:ascii="Cambria" w:eastAsia="Cambria" w:hAnsi="Cambria" w:cs="Times New Roman"/>
+        </w:rPr>
+        <w:t>in-person</w:t>
+      </w:r>
+      <w:r>
+        <w:rPr>
+          <w:rFonts w:ascii="Cambria" w:eastAsia="Cambria" w:hAnsi="Cambria" w:cs="Times New Roman"/>
+        </w:rPr>
+        <w:t xml:space="preserve"> sessions, to gain insight into </w:t>
+      </w:r>
+      <w:r>
+        <w:rPr>
+          <w:rFonts w:ascii="Cambria" w:eastAsia="Cambria" w:hAnsi="Cambria" w:cs="Times New Roman"/>
+          <w:color w:val="FF0000"/>
+        </w:rPr>
+        <w:t>{{PREFERRED_NAME}}</w:t>
+      </w:r>
+      <w:r>
+        <w:rPr>
+          <w:rFonts w:ascii="Cambria" w:eastAsia="Cambria" w:hAnsi="Cambria" w:cs="Times New Roman"/>
+        </w:rPr>
+        <w:t xml:space="preserve">’s overall intellectual ability, </w:t>
+      </w:r>
+      <w:proofErr w:type="gramStart"/>
+      <w:r>
+        <w:rPr>
+          <w:rFonts w:ascii="Cambria" w:eastAsia="Cambria" w:hAnsi="Cambria" w:cs="Times New Roman"/>
+        </w:rPr>
+        <w:t>language</w:t>
+      </w:r>
+      <w:proofErr w:type="gramEnd"/>
+      <w:r>
+        <w:rPr>
+          <w:rFonts w:ascii="Cambria" w:eastAsia="Cambria" w:hAnsi="Cambria" w:cs="Times New Roman"/>
+        </w:rPr>
+        <w:t xml:space="preserve"> </w:t>
+      </w:r>
+      <w:r>
+        <w:rPr>
+          <w:rFonts w:ascii="Cambria" w:eastAsia="Cambria" w:hAnsi="Cambria" w:cs="Times New Roman"/>
+        </w:rPr>
+        <w:t>and academic skills.</w:t>
+      </w:r>
+      <w:r>
+        <w:rPr>
+          <w:rFonts w:ascii="Cambria" w:eastAsia="Cambria" w:hAnsi="Cambria" w:cs="Times New Roman"/>
+        </w:rPr>
+        <w:t xml:space="preserve"> </w:t>
+      </w:r>
+      <w:r>
+        <w:rPr>
+          <w:rFonts w:ascii="Cambria" w:hAnsi="Cambria"/>
+          <w:bCs/>
+          <w:color w:val="FF0000"/>
+        </w:rPr>
+        <w:t>In-person testing with modifications to standardized testing procedures was conducted</w:t>
+      </w:r>
+      <w:r>
+        <w:rPr>
+          <w:rFonts w:ascii="Cambria" w:eastAsia="Cambria" w:hAnsi="Cambria" w:cs="Times New Roman"/>
+          <w:color w:val="FF0000"/>
+        </w:rPr>
+        <w:t>. The impact of applying non-standard administration methods has been evaluated only in part by scientific research. While every effort was made to simulate standard assessment practices, the diagnostic conclusions and recommendations for treatment provided in this report are being advanced with these reservations.</w:t>
+      </w:r>
+    </w:p>
+    <w:p>
+      <w:pPr>
+        <w:spacing w:after="0"/>
+        <w:rPr>
+          <w:rFonts w:ascii="Cambria" w:eastAsia="Cambria" w:hAnsi="Cambria" w:cs="Times New Roman"/>
+        </w:rPr>
+      </w:pPr>
+    </w:p>
+    <w:p>
+      <w:pPr>
+        <w:spacing w:after="0"/>
+        <w:rPr>
+          <w:rFonts w:ascii="Cambria" w:eastAsia="Cambria" w:hAnsi="Cambria" w:cs="Times New Roman"/>
+        </w:rPr>
+      </w:pPr>
+      <w:r>
+        <w:rPr>
+          <w:rFonts w:ascii="Cambria" w:eastAsia="Cambria" w:hAnsi="Cambria" w:cs="Times New Roman"/>
+        </w:rPr>
+        <w:t xml:space="preserve">Testing was completed over the course of two remote sessions, to gain insight into </w:t>
+      </w:r>
+      <w:r>
+        <w:rPr>
+          <w:rFonts w:ascii="Cambria" w:eastAsia="Cambria" w:hAnsi="Cambria" w:cs="Times New Roman"/>
+          <w:color w:val="FF0000"/>
+        </w:rPr>
+        <w:t>{{PREFERRED_NAME}}</w:t>
+      </w:r>
+      <w:r>
+        <w:rPr>
+          <w:rFonts w:ascii="Cambria" w:eastAsia="Cambria" w:hAnsi="Cambria" w:cs="Times New Roman"/>
+        </w:rPr>
+        <w:t xml:space="preserve">’s overall intellectual ability, </w:t>
+      </w:r>
+      <w:proofErr w:type="gramStart"/>
+      <w:r>
+        <w:rPr>
+          <w:rFonts w:ascii="Cambria" w:eastAsia="Cambria" w:hAnsi="Cambria" w:cs="Times New Roman"/>
+        </w:rPr>
+        <w:t>language</w:t>
+      </w:r>
+      <w:proofErr w:type="gramEnd"/>
+      <w:r>
+        <w:rPr>
+          <w:rFonts w:ascii="Cambria" w:eastAsia="Cambria" w:hAnsi="Cambria" w:cs="Times New Roman"/>
+        </w:rPr>
+        <w:t xml:space="preserve"> </w:t>
+      </w:r>
+      <w:r>
+        <w:rPr>
+          <w:rFonts w:ascii="Cambria" w:eastAsia="Cambria" w:hAnsi="Cambria" w:cs="Times New Roman"/>
+        </w:rPr>
+        <w:t>and academic skills.</w:t>
+      </w:r>
+      <w:r>
+        <w:rPr>
+          <w:rFonts w:ascii="Cambria" w:eastAsia="Cambria" w:hAnsi="Cambria" w:cs="Times New Roman"/>
+        </w:rPr>
+        <w:t xml:space="preserve"> </w:t>
+      </w:r>
+      <w:r>
+        <w:rPr>
+          <w:rFonts w:ascii="Cambria" w:eastAsia="Cambria" w:hAnsi="Cambria" w:cs="Times New Roman"/>
+        </w:rPr>
+        <w:t>Due to circumstances that limited in-person clinical visits, this assessment was conducted using telehealth methods. The standard administration of these procedures involves in-person, face-to-face methods. The impact of applying non-standard administration methods has been evaluated only in part by scientific research. While every effort was made to simulate standard assessment practices, the diagnostic conclusions and recommendations for treatment provided in this report are being advanced with these reservations.</w:t>
+      </w:r>
+    </w:p>
+    <w:p>
+      <w:pPr>
+        <w:spacing w:after="0"/>
+        <w:rPr>
+          <w:rFonts w:ascii="Cambria" w:eastAsia="Cambria" w:hAnsi="Cambria" w:cs="Times New Roman"/>
+        </w:rPr>
+      </w:pPr>
+    </w:p>
+    <w:p>
+      <w:pPr>
+        <w:spacing w:after="0"/>
+        <w:rPr>
+          <w:color w:val="A5A5A5" w:themeColor="accent3"/>
+        </w:rPr>
+      </w:pPr>
+    </w:p>
+    <w:p>
+      <w:pPr>
+        <w:spacing w:after="0"/>
+        <w:rPr>
+          <w:color w:val="A5A5A5" w:themeColor="accent3"/>
+        </w:rPr>
+      </w:pPr>
+      <w:r>
+        <w:rPr>
+          <w:color w:val="A5A5A5" w:themeColor="accent3"/>
+        </w:rPr>
+        <w:t>{{PREFERRED_NAME}}</w:t>
+      </w:r>
+      <w:r>
+        <w:rPr>
+          <w:color w:val="A5A5A5" w:themeColor="accent3"/>
+        </w:rPr>
+        <w:t>’s morning/afternoon dose of [medication and dose] was</w:t>
+      </w:r>
+      <w:r>
+        <w:rPr>
+          <w:color w:val="A5A5A5" w:themeColor="accent3"/>
+        </w:rPr>
+        <w:t xml:space="preserve"> administered</w:t>
+      </w:r>
+      <w:r>
+        <w:rPr>
+          <w:color w:val="A5A5A5" w:themeColor="accent3"/>
+        </w:rPr>
+        <w:t>/was omitted prior to testing.</w:t>
+      </w:r>
+    </w:p>
+    <w:p>
+      <w:pPr>
+        <w:spacing w:after="0"/>
+        <w:rPr>
+          <w:color w:val="A5A5A5" w:themeColor="accent3"/>
+        </w:rPr>
+      </w:pPr>
+    </w:p>
+    <w:p>
+      <w:pPr>
+        <w:pStyle w:val="Heading2"/>
+      </w:pPr>
+      <w:r>
+        <w:t>Mental Health Assessment</w:t>
+      </w:r>
+    </w:p>
+    <w:p>
+      <w:pPr>
+        <w:spacing w:after="0"/>
+        <w:rPr>
+          <w:color w:val="A5A5A5" w:themeColor="accent3"/>
+        </w:rPr>
+      </w:pPr>
+      <w:r>
+        <w:rPr>
+          <w:color w:val="A5A5A5" w:themeColor="accent3"/>
+        </w:rPr>
+        <w:t>{{PREFERRED_NAME}}</w:t>
+      </w:r>
+      <w:r>
+        <w:rPr>
+          <w:color w:val="A5A5A5" w:themeColor="accent3"/>
+        </w:rPr>
+        <w:t xml:space="preserve"> and </w:t>
+      </w:r>
+      <w:r>
+        <w:rPr>
+          <w:color w:val="A5A5A5" w:themeColor="accent3"/>
+        </w:rPr>
+        <w:t>{{GUARDIAN_NAME}}</w:t>
+      </w:r>
+      <w:r>
+        <w:rPr>
+          <w:color w:val="A5A5A5" w:themeColor="accent3"/>
+        </w:rPr>
+        <w:t xml:space="preserve"> completed the K-SADS semi-structured psychiatric interview for DSM-5 </w:t>
+      </w:r>
+      <w:r>
+        <w:rPr>
+          <w:color w:val="FF0000"/>
+        </w:rPr>
+        <w:t xml:space="preserve">in-person/via video </w:t>
+      </w:r>
+      <w:r>
+        <w:rPr>
+          <w:color w:val="FF0000"/>
+        </w:rPr>
+        <w:t>conference</w:t>
+      </w:r>
+      <w:r>
+        <w:rPr>
+          <w:color w:val="A5A5A5" w:themeColor="accent3"/>
+        </w:rPr>
+        <w:t xml:space="preserve">, </w:t>
+      </w:r>
+      <w:r>
+        <w:rPr>
+          <w:color w:val="A5A5A5" w:themeColor="accent3"/>
+        </w:rPr>
+        <w:t xml:space="preserve">as well as several questionnaires related to emotional and behavioral function. </w:t>
+      </w:r>
+    </w:p>
+    <w:p>
+      <w:pPr>
+        <w:spacing w:after="0"/>
+        <w:rPr>
+          <w:color w:val="A5A5A5" w:themeColor="accent3"/>
+        </w:rPr>
+      </w:pPr>
+    </w:p>
+    <w:p>
+      <w:pPr>
+        <w:spacing w:after="0"/>
+        <w:rPr>
+          <w:color w:val="A5A5A5" w:themeColor="accent3"/>
+        </w:rPr>
+      </w:pPr>
+      <w:r>
+        <w:rPr>
+          <w:color w:val="A5A5A5" w:themeColor="accent3"/>
+        </w:rPr>
+        <w:t xml:space="preserve">These reports indicate that </w:t>
+      </w:r>
+      <w:r>
+        <w:rPr>
+          <w:color w:val="A5A5A5" w:themeColor="accent3"/>
+        </w:rPr>
+        <w:t>{{PREFERRED_NAME}}</w:t>
+      </w:r>
+      <w:r>
+        <w:rPr>
+          <w:color w:val="A5A5A5" w:themeColor="accent3"/>
+        </w:rPr>
+        <w:t xml:space="preserve"> meets criteria for xxx and are consistent with current symptoms of xxx which </w:t>
+      </w:r>
+      <w:r>
+        <w:rPr>
+          <w:color w:val="A5A5A5" w:themeColor="accent3"/>
+        </w:rPr>
+        <w:t>{{PRONOUN_0}}</w:t>
+      </w:r>
+      <w:r>
+        <w:rPr>
+          <w:color w:val="A5A5A5" w:themeColor="accent3"/>
+        </w:rPr>
+        <w:t xml:space="preserve"> is experiencing and for which </w:t>
+      </w:r>
+      <w:r>
+        <w:rPr>
+          <w:color w:val="A5A5A5" w:themeColor="accent3"/>
+        </w:rPr>
+        <w:t>{{PRONOUN_0}}</w:t>
+      </w:r>
+      <w:r>
+        <w:rPr>
+          <w:color w:val="A5A5A5" w:themeColor="accent3"/>
+        </w:rPr>
+        <w:t xml:space="preserve"> is currently receiving psychotherapeutic and psychopharmacologic treatment. </w:t>
+      </w:r>
+    </w:p>
+    <w:p>
+      <w:pPr>
+        <w:spacing w:after="0"/>
+        <w:rPr>
+          <w:color w:val="A5A5A5" w:themeColor="accent3"/>
+        </w:rPr>
+      </w:pPr>
+    </w:p>
+    <w:p>
+      <w:pPr>
+        <w:spacing w:after="0"/>
+        <w:rPr>
+          <w:color w:val="A5A5A5" w:themeColor="accent3"/>
+        </w:rPr>
+      </w:pPr>
+      <w:r>
+        <w:rPr>
+          <w:color w:val="A5A5A5" w:themeColor="accent3"/>
+        </w:rPr>
+        <w:t>or</w:t>
+      </w:r>
+    </w:p>
+    <w:p>
+      <w:pPr>
+        <w:spacing w:after="0"/>
+        <w:rPr>
+          <w:color w:val="A5A5A5" w:themeColor="accent3"/>
+        </w:rPr>
+      </w:pPr>
+    </w:p>
+    <w:p>
+      <w:pPr>
+        <w:spacing w:after="0"/>
+        <w:rPr>
+          <w:color w:val="A5A5A5" w:themeColor="accent3"/>
+        </w:rPr>
+      </w:pPr>
+      <w:r>
+        <w:rPr>
+          <w:color w:val="A5A5A5" w:themeColor="accent3"/>
+        </w:rPr>
+        <w:t xml:space="preserve">The results of the testing from </w:t>
+      </w:r>
+      <w:r>
+        <w:rPr>
+          <w:color w:val="A5A5A5" w:themeColor="accent3"/>
+        </w:rPr>
+        <w:t>{{PREFERRED_NAME}}</w:t>
+      </w:r>
+      <w:r>
+        <w:rPr>
+          <w:color w:val="A5A5A5" w:themeColor="accent3"/>
+        </w:rPr>
+        <w:t xml:space="preserve">’s participation in the Healthy Brain Network at the Child Mind Institute did not reveal any areas of clinical concern. If current concerns are not being addressed or new concerns are developed about </w:t>
+      </w:r>
+      <w:r>
+        <w:rPr>
+          <w:color w:val="A5A5A5" w:themeColor="accent3"/>
+        </w:rPr>
+        <w:t>{{PREFERRED_NAME}}</w:t>
+      </w:r>
+      <w:r>
+        <w:rPr>
+          <w:color w:val="A5A5A5" w:themeColor="accent3"/>
+        </w:rPr>
+        <w:t xml:space="preserve">, it is encouraged that </w:t>
+      </w:r>
+      <w:r>
+        <w:rPr>
+          <w:color w:val="A5A5A5" w:themeColor="accent3"/>
+        </w:rPr>
+        <w:t>his/her</w:t>
+      </w:r>
+      <w:r>
+        <w:rPr>
+          <w:color w:val="A5A5A5" w:themeColor="accent3"/>
+        </w:rPr>
+        <w:t xml:space="preserve"> care-provider be contacted directly.  Upon request, our HBN team can also offer a list of providers that can address such difficulties. We are grateful for your participation in this project.</w:t>
       </w:r>
     </w:p>
     <w:p/>
@@ -2373,6 +2873,27 @@
       <w14:ligatures w14:val="none"/>
     </w:rPr>
   </w:style>
+  <w:style w:type="paragraph" w:styleId="Heading1">
+    <w:name w:val="heading 1"/>
+    <w:basedOn w:val="Normal"/>
+    <w:next w:val="Normal"/>
+    <w:link w:val="Heading1Char"/>
+    <w:uiPriority w:val="9"/>
+    <w:qFormat/>
+    <w:rsid w:val="00CB424E"/>
+    <w:pPr>
+      <w:keepNext/>
+      <w:keepLines/>
+      <w:spacing w:before="240" w:after="0"/>
+      <w:outlineLvl w:val="0"/>
+    </w:pPr>
+    <w:rPr>
+      <w:rFonts w:asciiTheme="majorHAnsi" w:eastAsiaTheme="majorEastAsia" w:hAnsiTheme="majorHAnsi" w:cstheme="majorBidi"/>
+      <w:color w:val="2F5496" w:themeColor="accent1" w:themeShade="BF"/>
+      <w:sz w:val="32"/>
+      <w:szCs w:val="32"/>
+    </w:rPr>
+  </w:style>
   <w:style w:type="paragraph" w:styleId="Heading2">
     <w:name w:val="heading 2"/>
     <w:basedOn w:val="Normal"/>
@@ -2507,6 +3028,56 @@
     <w:rsid w:val="00FB3741"/>
     <w:rPr>
       <w:kern w:val="0"/>
+      <w14:ligatures w14:val="none"/>
+    </w:rPr>
+  </w:style>
+  <w:style w:type="character" w:customStyle="1" w:styleId="Heading1Char">
+    <w:name w:val="Heading 1 Char"/>
+    <w:basedOn w:val="DefaultParagraphFont"/>
+    <w:link w:val="Heading1"/>
+    <w:uiPriority w:val="9"/>
+    <w:rsid w:val="00CB424E"/>
+    <w:rPr>
+      <w:rFonts w:asciiTheme="majorHAnsi" w:eastAsiaTheme="majorEastAsia" w:hAnsiTheme="majorHAnsi" w:cstheme="majorBidi"/>
+      <w:color w:val="2F5496" w:themeColor="accent1" w:themeShade="BF"/>
+      <w:kern w:val="0"/>
+      <w:sz w:val="32"/>
+      <w:szCs w:val="32"/>
+      <w14:ligatures w14:val="none"/>
+    </w:rPr>
+  </w:style>
+  <w:style w:type="paragraph" w:styleId="Title">
+    <w:name w:val="Title"/>
+    <w:basedOn w:val="Normal"/>
+    <w:next w:val="Normal"/>
+    <w:link w:val="TitleChar"/>
+    <w:uiPriority w:val="10"/>
+    <w:qFormat/>
+    <w:rsid w:val="00FB0104"/>
+    <w:pPr>
+      <w:spacing w:after="0"/>
+      <w:contextualSpacing/>
+    </w:pPr>
+    <w:rPr>
+      <w:rFonts w:asciiTheme="majorHAnsi" w:eastAsiaTheme="majorEastAsia" w:hAnsiTheme="majorHAnsi" w:cstheme="majorBidi"/>
+      <w:spacing w:val="-10"/>
+      <w:kern w:val="28"/>
+      <w:sz w:val="56"/>
+      <w:szCs w:val="56"/>
+    </w:rPr>
+  </w:style>
+  <w:style w:type="character" w:customStyle="1" w:styleId="TitleChar">
+    <w:name w:val="Title Char"/>
+    <w:basedOn w:val="DefaultParagraphFont"/>
+    <w:link w:val="Title"/>
+    <w:uiPriority w:val="10"/>
+    <w:rsid w:val="00FB0104"/>
+    <w:rPr>
+      <w:rFonts w:asciiTheme="majorHAnsi" w:eastAsiaTheme="majorEastAsia" w:hAnsiTheme="majorHAnsi" w:cstheme="majorBidi"/>
+      <w:spacing w:val="-10"/>
+      <w:kern w:val="28"/>
+      <w:sz w:val="56"/>
+      <w:szCs w:val="56"/>
       <w14:ligatures w14:val="none"/>
     </w:rPr>
   </w:style>

</xml_diff>

<commit_message>
Revert family psychiatric history to template
</commit_message>
<xml_diff>
--- a/src/ctk_api/data/report_template_mental_status_examination.docx
+++ b/src/ctk_api/data/report_template_mental_status_examination.docx
@@ -1934,7 +1934,19 @@
         <w:rPr>
           <w:color w:val="A5A5A5" w:themeColor="accent3"/>
         </w:rPr>
-        <w:t>{{GUARDIAN_NAME}}</w:t>
+        <w:t>{{</w:t>
+      </w:r>
+      <w:r>
+        <w:rPr>
+          <w:color w:val="A5A5A5" w:themeColor="accent3"/>
+        </w:rPr>
+        <w:t>REPORTING_GUARDIAN</w:t>
+      </w:r>
+      <w:r>
+        <w:rPr>
+          <w:color w:val="A5A5A5" w:themeColor="accent3"/>
+        </w:rPr>
+        <w:t>}}</w:t>
       </w:r>
       <w:r>
         <w:rPr>

</xml_diff>